<commit_message>
Logbook - Reusing Components in Signup & Login
</commit_message>
<xml_diff>
--- a/LogBookOfficial/Senior 2/Project-LogBook.docx
+++ b/LogBookOfficial/Senior 2/Project-LogBook.docx
@@ -7736,6 +7736,12 @@
                 <w:rFonts w:ascii="Calibri" w:eastAsia="Calibri" w:hAnsi="Calibri" w:cs="Arial"/>
               </w:rPr>
             </w:pPr>
+            <w:r>
+              <w:rPr>
+                <w:rFonts w:ascii="Calibri" w:eastAsia="Calibri" w:hAnsi="Calibri" w:cs="Arial"/>
+              </w:rPr>
+              <w:t>(No Meeting) – Continue Completing the Use Cases and Implementation</w:t>
+            </w:r>
           </w:p>
         </w:tc>
         <w:tc>
@@ -8726,6 +8732,7 @@
               <w:rPr>
                 <w:rFonts w:ascii="Calibri" w:eastAsia="Calibri" w:hAnsi="Calibri" w:cs="Arial"/>
               </w:rPr>
+              <w:lastRenderedPageBreak/>
               <w:t>4</w:t>
             </w:r>
           </w:p>
@@ -8826,7 +8833,6 @@
                 <w:b/>
                 <w:bCs/>
               </w:rPr>
-              <w:lastRenderedPageBreak/>
               <w:t>Advisor Name</w:t>
             </w:r>
           </w:p>
@@ -8884,6 +8890,2454 @@
         <w:tc>
           <w:tcPr>
             <w:tcW w:w="6860" w:type="dxa"/>
+            <w:gridSpan w:val="2"/>
+          </w:tcPr>
+          <w:p>
+            <w:pPr>
+              <w:spacing w:after="0" w:line="240" w:lineRule="auto"/>
+              <w:rPr>
+                <w:rFonts w:ascii="Calibri" w:eastAsia="Calibri" w:hAnsi="Calibri" w:cs="Arial"/>
+              </w:rPr>
+            </w:pPr>
+            <w:r>
+              <w:rPr>
+                <w:rFonts w:ascii="Calibri" w:eastAsia="Calibri" w:hAnsi="Calibri" w:cs="Arial"/>
+              </w:rPr>
+              <w:t>Dr. Mohammad Saleh Mustafa Saleh</w:t>
+            </w:r>
+          </w:p>
+        </w:tc>
+        <w:tc>
+          <w:tcPr>
+            <w:tcW w:w="2250" w:type="dxa"/>
+          </w:tcPr>
+          <w:p>
+            <w:pPr>
+              <w:spacing w:after="0" w:line="240" w:lineRule="auto"/>
+              <w:rPr>
+                <w:rFonts w:ascii="Calibri" w:eastAsia="Calibri" w:hAnsi="Calibri" w:cs="Arial"/>
+              </w:rPr>
+            </w:pPr>
+          </w:p>
+        </w:tc>
+        <w:tc>
+          <w:tcPr>
+            <w:tcW w:w="1618" w:type="dxa"/>
+          </w:tcPr>
+          <w:p>
+            <w:pPr>
+              <w:spacing w:after="0" w:line="240" w:lineRule="auto"/>
+              <w:rPr>
+                <w:rFonts w:ascii="Calibri" w:eastAsia="Calibri" w:hAnsi="Calibri" w:cs="Arial"/>
+              </w:rPr>
+            </w:pPr>
+          </w:p>
+        </w:tc>
+      </w:tr>
+    </w:tbl>
+    <w:p/>
+    <w:p/>
+    <w:p/>
+    <w:p/>
+    <w:p/>
+    <w:p/>
+    <w:p/>
+    <w:p/>
+    <w:p/>
+    <w:p/>
+    <w:p/>
+    <w:p/>
+    <w:p/>
+    <w:p/>
+    <w:p/>
+    <w:p/>
+    <w:p/>
+    <w:p/>
+    <w:p/>
+    <w:p/>
+    <w:p/>
+    <w:p/>
+    <w:p/>
+    <w:p/>
+    <w:p/>
+    <w:p/>
+    <w:p/>
+    <w:p/>
+    <w:tbl>
+      <w:tblPr>
+        <w:tblStyle w:val="TableGrid"/>
+        <w:tblW w:w="10728" w:type="dxa"/>
+        <w:tblLayout w:type="fixed"/>
+        <w:tblLook w:val="04A0" w:firstRow="1" w:lastRow="0" w:firstColumn="1" w:lastColumn="0" w:noHBand="0" w:noVBand="1"/>
+      </w:tblPr>
+      <w:tblGrid>
+        <w:gridCol w:w="537"/>
+        <w:gridCol w:w="6951"/>
+        <w:gridCol w:w="3240"/>
+      </w:tblGrid>
+      <w:tr>
+        <w:tc>
+          <w:tcPr>
+            <w:tcW w:w="7488" w:type="dxa"/>
+            <w:gridSpan w:val="2"/>
+            <w:shd w:val="clear" w:color="auto" w:fill="FABF8F"/>
+          </w:tcPr>
+          <w:p>
+            <w:pPr>
+              <w:spacing w:after="0" w:line="240" w:lineRule="auto"/>
+              <w:rPr>
+                <w:rFonts w:ascii="Calibri" w:eastAsia="Calibri" w:hAnsi="Calibri" w:cs="Arial"/>
+              </w:rPr>
+            </w:pPr>
+            <w:r>
+              <w:rPr>
+                <w:rFonts w:ascii="Calibri" w:eastAsia="Calibri" w:hAnsi="Calibri" w:cs="Arial"/>
+                <w:b/>
+              </w:rPr>
+              <w:t xml:space="preserve">Meeting No.: </w:t>
+            </w:r>
+            <w:r>
+              <w:rPr>
+                <w:rFonts w:ascii="Calibri" w:eastAsia="Calibri" w:hAnsi="Calibri" w:cs="Arial"/>
+                <w:b/>
+              </w:rPr>
+              <w:t>3</w:t>
+            </w:r>
+          </w:p>
+        </w:tc>
+        <w:tc>
+          <w:tcPr>
+            <w:tcW w:w="3240" w:type="dxa"/>
+            <w:shd w:val="clear" w:color="auto" w:fill="FABF8F"/>
+          </w:tcPr>
+          <w:p>
+            <w:pPr>
+              <w:spacing w:after="0" w:line="240" w:lineRule="auto"/>
+              <w:rPr>
+                <w:rFonts w:ascii="Calibri" w:eastAsia="Calibri" w:hAnsi="Calibri" w:cs="Arial"/>
+                <w:b/>
+              </w:rPr>
+            </w:pPr>
+            <w:r>
+              <w:rPr>
+                <w:rFonts w:ascii="Calibri" w:eastAsia="Calibri" w:hAnsi="Calibri" w:cs="Arial"/>
+                <w:b/>
+              </w:rPr>
+              <w:t xml:space="preserve">Date: </w:t>
+            </w:r>
+            <w:r>
+              <w:rPr>
+                <w:rFonts w:ascii="Calibri" w:eastAsia="Calibri" w:hAnsi="Calibri" w:cs="Arial"/>
+                <w:b/>
+              </w:rPr>
+              <w:t>12</w:t>
+            </w:r>
+            <w:r>
+              <w:rPr>
+                <w:rFonts w:ascii="Calibri" w:eastAsia="Calibri" w:hAnsi="Calibri" w:cs="Arial"/>
+                <w:b/>
+                <w:vertAlign w:val="superscript"/>
+              </w:rPr>
+              <w:t>th</w:t>
+            </w:r>
+            <w:r>
+              <w:rPr>
+                <w:rFonts w:ascii="Calibri" w:eastAsia="Calibri" w:hAnsi="Calibri" w:cs="Arial"/>
+                <w:b/>
+              </w:rPr>
+              <w:t xml:space="preserve"> February 2024</w:t>
+            </w:r>
+          </w:p>
+        </w:tc>
+      </w:tr>
+      <w:tr>
+        <w:tc>
+          <w:tcPr>
+            <w:tcW w:w="537" w:type="dxa"/>
+            <w:shd w:val="clear" w:color="auto" w:fill="FDE9D9"/>
+          </w:tcPr>
+          <w:p>
+            <w:pPr>
+              <w:spacing w:after="0" w:line="240" w:lineRule="auto"/>
+              <w:rPr>
+                <w:rFonts w:ascii="Calibri" w:eastAsia="Calibri" w:hAnsi="Calibri" w:cs="Arial"/>
+                <w:bCs/>
+              </w:rPr>
+            </w:pPr>
+            <w:r>
+              <w:rPr>
+                <w:rFonts w:ascii="Calibri" w:eastAsia="Calibri" w:hAnsi="Calibri" w:cs="Arial"/>
+                <w:bCs/>
+              </w:rPr>
+              <w:t>No.</w:t>
+            </w:r>
+          </w:p>
+        </w:tc>
+        <w:tc>
+          <w:tcPr>
+            <w:tcW w:w="6951" w:type="dxa"/>
+            <w:shd w:val="clear" w:color="auto" w:fill="FDE9D9"/>
+          </w:tcPr>
+          <w:p>
+            <w:pPr>
+              <w:spacing w:after="0" w:line="240" w:lineRule="auto"/>
+              <w:rPr>
+                <w:rFonts w:ascii="Calibri" w:eastAsia="Calibri" w:hAnsi="Calibri" w:cs="Arial"/>
+                <w:bCs/>
+              </w:rPr>
+            </w:pPr>
+            <w:r>
+              <w:rPr>
+                <w:rFonts w:ascii="Calibri" w:eastAsia="Calibri" w:hAnsi="Calibri" w:cs="Arial"/>
+                <w:bCs/>
+              </w:rPr>
+              <w:t xml:space="preserve">Member’s name/QUID </w:t>
+            </w:r>
+            <w:r>
+              <w:rPr>
+                <w:rFonts w:ascii="Calibri" w:eastAsia="Calibri" w:hAnsi="Calibri" w:cs="Arial"/>
+                <w:b/>
+              </w:rPr>
+              <w:t xml:space="preserve">(BY STUDENTS) </w:t>
+            </w:r>
+            <w:r>
+              <w:rPr>
+                <w:rFonts w:ascii="Calibri" w:eastAsia="Calibri" w:hAnsi="Calibri" w:cs="Arial"/>
+                <w:bCs/>
+                <w:i/>
+                <w:iCs/>
+              </w:rPr>
+              <w:t>keep the same order in all logbooks.</w:t>
+            </w:r>
+          </w:p>
+        </w:tc>
+        <w:tc>
+          <w:tcPr>
+            <w:tcW w:w="3240" w:type="dxa"/>
+            <w:shd w:val="clear" w:color="auto" w:fill="FDE9D9"/>
+          </w:tcPr>
+          <w:p>
+            <w:pPr>
+              <w:spacing w:after="0" w:line="240" w:lineRule="auto"/>
+              <w:rPr>
+                <w:rFonts w:ascii="Calibri" w:eastAsia="Calibri" w:hAnsi="Calibri" w:cs="Arial"/>
+                <w:bCs/>
+              </w:rPr>
+            </w:pPr>
+            <w:r>
+              <w:rPr>
+                <w:rFonts w:ascii="Calibri" w:eastAsia="Calibri" w:hAnsi="Calibri" w:cs="Arial"/>
+                <w:bCs/>
+              </w:rPr>
+              <w:t xml:space="preserve">Attended/Absent </w:t>
+            </w:r>
+            <w:r>
+              <w:rPr>
+                <w:rFonts w:ascii="Calibri" w:eastAsia="Calibri" w:hAnsi="Calibri" w:cs="Arial"/>
+                <w:b/>
+              </w:rPr>
+              <w:t>(BY ADVISOR)</w:t>
+            </w:r>
+          </w:p>
+        </w:tc>
+      </w:tr>
+      <w:tr>
+        <w:trPr>
+          <w:trHeight w:val="278"/>
+        </w:trPr>
+        <w:tc>
+          <w:tcPr>
+            <w:tcW w:w="537" w:type="dxa"/>
+          </w:tcPr>
+          <w:p>
+            <w:pPr>
+              <w:spacing w:after="0" w:line="240" w:lineRule="auto"/>
+              <w:rPr>
+                <w:rFonts w:ascii="Calibri" w:eastAsia="Calibri" w:hAnsi="Calibri" w:cs="Arial"/>
+              </w:rPr>
+            </w:pPr>
+            <w:r>
+              <w:rPr>
+                <w:rFonts w:ascii="Calibri" w:eastAsia="Calibri" w:hAnsi="Calibri" w:cs="Arial"/>
+              </w:rPr>
+              <w:t>1</w:t>
+            </w:r>
+          </w:p>
+        </w:tc>
+        <w:tc>
+          <w:tcPr>
+            <w:tcW w:w="6951" w:type="dxa"/>
+          </w:tcPr>
+          <w:p>
+            <w:pPr>
+              <w:spacing w:after="0" w:line="240" w:lineRule="auto"/>
+              <w:rPr>
+                <w:rFonts w:ascii="Calibri" w:eastAsia="Calibri" w:hAnsi="Calibri" w:cs="Arial"/>
+              </w:rPr>
+            </w:pPr>
+            <w:r>
+              <w:rPr>
+                <w:rFonts w:ascii="Calibri" w:eastAsia="Calibri" w:hAnsi="Calibri" w:cs="Arial"/>
+              </w:rPr>
+              <w:t>Essa Ahmed Abou Jabal / 202004969</w:t>
+            </w:r>
+          </w:p>
+        </w:tc>
+        <w:tc>
+          <w:tcPr>
+            <w:tcW w:w="3240" w:type="dxa"/>
+          </w:tcPr>
+          <w:p>
+            <w:pPr>
+              <w:spacing w:after="0" w:line="240" w:lineRule="auto"/>
+              <w:rPr>
+                <w:rFonts w:ascii="Calibri" w:eastAsia="Calibri" w:hAnsi="Calibri" w:cs="Arial"/>
+              </w:rPr>
+            </w:pPr>
+          </w:p>
+        </w:tc>
+      </w:tr>
+      <w:tr>
+        <w:trPr>
+          <w:trHeight w:val="278"/>
+        </w:trPr>
+        <w:tc>
+          <w:tcPr>
+            <w:tcW w:w="537" w:type="dxa"/>
+          </w:tcPr>
+          <w:p>
+            <w:pPr>
+              <w:spacing w:after="0" w:line="240" w:lineRule="auto"/>
+              <w:rPr>
+                <w:rFonts w:ascii="Calibri" w:eastAsia="Calibri" w:hAnsi="Calibri" w:cs="Arial"/>
+              </w:rPr>
+            </w:pPr>
+            <w:r>
+              <w:rPr>
+                <w:rFonts w:ascii="Calibri" w:eastAsia="Calibri" w:hAnsi="Calibri" w:cs="Arial"/>
+              </w:rPr>
+              <w:t>2</w:t>
+            </w:r>
+          </w:p>
+        </w:tc>
+        <w:tc>
+          <w:tcPr>
+            <w:tcW w:w="6951" w:type="dxa"/>
+          </w:tcPr>
+          <w:p>
+            <w:pPr>
+              <w:spacing w:after="0" w:line="240" w:lineRule="auto"/>
+              <w:rPr>
+                <w:rFonts w:ascii="Calibri" w:eastAsia="Calibri" w:hAnsi="Calibri" w:cs="Arial"/>
+              </w:rPr>
+            </w:pPr>
+            <w:r>
+              <w:rPr>
+                <w:rFonts w:ascii="Calibri" w:eastAsia="Calibri" w:hAnsi="Calibri" w:cs="Arial"/>
+              </w:rPr>
+              <w:t>Youssef Sherif Aly/ 201901748</w:t>
+            </w:r>
+          </w:p>
+        </w:tc>
+        <w:tc>
+          <w:tcPr>
+            <w:tcW w:w="3240" w:type="dxa"/>
+          </w:tcPr>
+          <w:p>
+            <w:pPr>
+              <w:spacing w:after="0" w:line="240" w:lineRule="auto"/>
+              <w:rPr>
+                <w:rFonts w:ascii="Calibri" w:eastAsia="Calibri" w:hAnsi="Calibri" w:cs="Arial"/>
+              </w:rPr>
+            </w:pPr>
+          </w:p>
+        </w:tc>
+      </w:tr>
+      <w:tr>
+        <w:trPr>
+          <w:trHeight w:val="278"/>
+        </w:trPr>
+        <w:tc>
+          <w:tcPr>
+            <w:tcW w:w="537" w:type="dxa"/>
+          </w:tcPr>
+          <w:p>
+            <w:pPr>
+              <w:spacing w:after="0" w:line="240" w:lineRule="auto"/>
+              <w:rPr>
+                <w:rFonts w:ascii="Calibri" w:eastAsia="Calibri" w:hAnsi="Calibri" w:cs="Arial"/>
+              </w:rPr>
+            </w:pPr>
+            <w:r>
+              <w:rPr>
+                <w:rFonts w:ascii="Calibri" w:eastAsia="Calibri" w:hAnsi="Calibri" w:cs="Arial"/>
+              </w:rPr>
+              <w:t>3</w:t>
+            </w:r>
+          </w:p>
+        </w:tc>
+        <w:tc>
+          <w:tcPr>
+            <w:tcW w:w="6951" w:type="dxa"/>
+          </w:tcPr>
+          <w:p>
+            <w:pPr>
+              <w:spacing w:after="0" w:line="240" w:lineRule="auto"/>
+              <w:rPr>
+                <w:rFonts w:ascii="Calibri" w:eastAsia="Calibri" w:hAnsi="Calibri" w:cs="Arial"/>
+              </w:rPr>
+            </w:pPr>
+            <w:r>
+              <w:rPr>
+                <w:rFonts w:ascii="Calibri" w:eastAsia="Calibri" w:hAnsi="Calibri" w:cs="Arial"/>
+              </w:rPr>
+              <w:t xml:space="preserve">Mohamed-Dhia </w:t>
+            </w:r>
+            <w:proofErr w:type="spellStart"/>
+            <w:r>
+              <w:rPr>
+                <w:rFonts w:ascii="Calibri" w:eastAsia="Calibri" w:hAnsi="Calibri" w:cs="Arial"/>
+              </w:rPr>
+              <w:t>Abdaoui</w:t>
+            </w:r>
+            <w:proofErr w:type="spellEnd"/>
+            <w:r>
+              <w:rPr>
+                <w:rFonts w:ascii="Calibri" w:eastAsia="Calibri" w:hAnsi="Calibri" w:cs="Arial"/>
+              </w:rPr>
+              <w:t xml:space="preserve"> / 202005886</w:t>
+            </w:r>
+          </w:p>
+        </w:tc>
+        <w:tc>
+          <w:tcPr>
+            <w:tcW w:w="3240" w:type="dxa"/>
+          </w:tcPr>
+          <w:p>
+            <w:pPr>
+              <w:spacing w:after="0" w:line="240" w:lineRule="auto"/>
+              <w:rPr>
+                <w:rFonts w:ascii="Calibri" w:eastAsia="Calibri" w:hAnsi="Calibri" w:cs="Arial"/>
+              </w:rPr>
+            </w:pPr>
+          </w:p>
+        </w:tc>
+      </w:tr>
+      <w:tr>
+        <w:trPr>
+          <w:trHeight w:val="278"/>
+        </w:trPr>
+        <w:tc>
+          <w:tcPr>
+            <w:tcW w:w="537" w:type="dxa"/>
+          </w:tcPr>
+          <w:p>
+            <w:pPr>
+              <w:spacing w:after="0" w:line="240" w:lineRule="auto"/>
+              <w:rPr>
+                <w:rFonts w:ascii="Calibri" w:eastAsia="Calibri" w:hAnsi="Calibri" w:cs="Arial"/>
+              </w:rPr>
+            </w:pPr>
+            <w:r>
+              <w:rPr>
+                <w:rFonts w:ascii="Calibri" w:eastAsia="Calibri" w:hAnsi="Calibri" w:cs="Arial"/>
+              </w:rPr>
+              <w:t>4</w:t>
+            </w:r>
+          </w:p>
+        </w:tc>
+        <w:tc>
+          <w:tcPr>
+            <w:tcW w:w="6951" w:type="dxa"/>
+          </w:tcPr>
+          <w:p>
+            <w:pPr>
+              <w:spacing w:after="0" w:line="240" w:lineRule="auto"/>
+              <w:rPr>
+                <w:rFonts w:ascii="Calibri" w:eastAsia="Calibri" w:hAnsi="Calibri" w:cs="Arial"/>
+              </w:rPr>
+            </w:pPr>
+            <w:r>
+              <w:rPr>
+                <w:rFonts w:ascii="Calibri" w:eastAsia="Calibri" w:hAnsi="Calibri" w:cs="Arial"/>
+              </w:rPr>
+              <w:t>Khalifa Ebrahim Yousuf/202002710</w:t>
+            </w:r>
+          </w:p>
+        </w:tc>
+        <w:tc>
+          <w:tcPr>
+            <w:tcW w:w="3240" w:type="dxa"/>
+          </w:tcPr>
+          <w:p>
+            <w:pPr>
+              <w:spacing w:after="0" w:line="240" w:lineRule="auto"/>
+              <w:rPr>
+                <w:rFonts w:ascii="Calibri" w:eastAsia="Calibri" w:hAnsi="Calibri" w:cs="Arial"/>
+              </w:rPr>
+            </w:pPr>
+          </w:p>
+        </w:tc>
+      </w:tr>
+    </w:tbl>
+    <w:p>
+      <w:pPr>
+        <w:rPr>
+          <w:rFonts w:ascii="Calibri" w:eastAsia="Calibri" w:hAnsi="Calibri" w:cs="Arial"/>
+        </w:rPr>
+      </w:pPr>
+    </w:p>
+    <w:tbl>
+      <w:tblPr>
+        <w:tblStyle w:val="TableGrid"/>
+        <w:tblW w:w="10683" w:type="dxa"/>
+        <w:tblLayout w:type="fixed"/>
+        <w:tblLook w:val="04A0" w:firstRow="1" w:lastRow="0" w:firstColumn="1" w:lastColumn="0" w:noHBand="0" w:noVBand="1"/>
+      </w:tblPr>
+      <w:tblGrid>
+        <w:gridCol w:w="648"/>
+        <w:gridCol w:w="4500"/>
+        <w:gridCol w:w="1888"/>
+        <w:gridCol w:w="1802"/>
+        <w:gridCol w:w="1845"/>
+      </w:tblGrid>
+      <w:tr>
+        <w:tc>
+          <w:tcPr>
+            <w:tcW w:w="5148" w:type="dxa"/>
+            <w:gridSpan w:val="2"/>
+            <w:shd w:val="clear" w:color="auto" w:fill="FABF8F"/>
+          </w:tcPr>
+          <w:p>
+            <w:pPr>
+              <w:spacing w:after="0" w:line="240" w:lineRule="auto"/>
+              <w:rPr>
+                <w:rFonts w:ascii="Calibri" w:eastAsia="Calibri" w:hAnsi="Calibri" w:cs="Arial"/>
+                <w:b/>
+              </w:rPr>
+            </w:pPr>
+            <w:r>
+              <w:rPr>
+                <w:rFonts w:ascii="Calibri" w:eastAsia="Calibri" w:hAnsi="Calibri" w:cs="Arial"/>
+                <w:b/>
+              </w:rPr>
+              <w:t>Tasks from last meeting (BY STUDENTS)</w:t>
+            </w:r>
+          </w:p>
+        </w:tc>
+        <w:tc>
+          <w:tcPr>
+            <w:tcW w:w="5535" w:type="dxa"/>
+            <w:gridSpan w:val="3"/>
+            <w:shd w:val="clear" w:color="auto" w:fill="FABF8F"/>
+          </w:tcPr>
+          <w:p>
+            <w:pPr>
+              <w:spacing w:after="0" w:line="240" w:lineRule="auto"/>
+              <w:rPr>
+                <w:rFonts w:ascii="Calibri" w:eastAsia="Calibri" w:hAnsi="Calibri" w:cs="Arial"/>
+                <w:b/>
+              </w:rPr>
+            </w:pPr>
+            <w:r>
+              <w:rPr>
+                <w:rFonts w:ascii="Calibri" w:eastAsia="Calibri" w:hAnsi="Calibri" w:cs="Arial"/>
+                <w:b/>
+              </w:rPr>
+              <w:t>BY ADVISOR</w:t>
+            </w:r>
+          </w:p>
+        </w:tc>
+      </w:tr>
+      <w:tr>
+        <w:tc>
+          <w:tcPr>
+            <w:tcW w:w="648" w:type="dxa"/>
+            <w:shd w:val="clear" w:color="auto" w:fill="FDE9D9"/>
+          </w:tcPr>
+          <w:p>
+            <w:pPr>
+              <w:spacing w:after="0" w:line="240" w:lineRule="auto"/>
+              <w:rPr>
+                <w:rFonts w:ascii="Calibri" w:eastAsia="Calibri" w:hAnsi="Calibri" w:cs="Arial"/>
+              </w:rPr>
+            </w:pPr>
+            <w:r>
+              <w:rPr>
+                <w:rFonts w:ascii="Calibri" w:eastAsia="Calibri" w:hAnsi="Calibri" w:cs="Arial"/>
+              </w:rPr>
+              <w:t>Task No</w:t>
+            </w:r>
+          </w:p>
+          <w:p>
+            <w:pPr>
+              <w:spacing w:after="0" w:line="240" w:lineRule="auto"/>
+              <w:rPr>
+                <w:rFonts w:ascii="Calibri" w:eastAsia="Calibri" w:hAnsi="Calibri" w:cs="Arial"/>
+              </w:rPr>
+            </w:pPr>
+          </w:p>
+        </w:tc>
+        <w:tc>
+          <w:tcPr>
+            <w:tcW w:w="4500" w:type="dxa"/>
+            <w:shd w:val="clear" w:color="auto" w:fill="FDE9D9"/>
+          </w:tcPr>
+          <w:p>
+            <w:pPr>
+              <w:spacing w:after="0" w:line="240" w:lineRule="auto"/>
+              <w:rPr>
+                <w:rFonts w:ascii="Calibri" w:eastAsia="Calibri" w:hAnsi="Calibri" w:cs="Arial"/>
+              </w:rPr>
+            </w:pPr>
+            <w:r>
+              <w:rPr>
+                <w:rFonts w:ascii="Calibri" w:eastAsia="Calibri" w:hAnsi="Calibri" w:cs="Arial"/>
+              </w:rPr>
+              <w:t>Progress, problems, related issues, …</w:t>
+            </w:r>
+          </w:p>
+        </w:tc>
+        <w:tc>
+          <w:tcPr>
+            <w:tcW w:w="1888" w:type="dxa"/>
+            <w:shd w:val="clear" w:color="auto" w:fill="FDE9D9"/>
+          </w:tcPr>
+          <w:p>
+            <w:pPr>
+              <w:spacing w:after="0" w:line="240" w:lineRule="auto"/>
+              <w:rPr>
+                <w:rFonts w:ascii="Calibri" w:eastAsia="Calibri" w:hAnsi="Calibri" w:cs="Arial"/>
+              </w:rPr>
+            </w:pPr>
+            <w:r>
+              <w:rPr>
+                <w:rFonts w:ascii="Calibri" w:eastAsia="Calibri" w:hAnsi="Calibri" w:cs="Arial"/>
+              </w:rPr>
+              <w:t>Assigned to</w:t>
+            </w:r>
+          </w:p>
+          <w:p>
+            <w:pPr>
+              <w:spacing w:after="0" w:line="240" w:lineRule="auto"/>
+              <w:rPr>
+                <w:rFonts w:ascii="Calibri" w:eastAsia="Calibri" w:hAnsi="Calibri" w:cs="Arial"/>
+              </w:rPr>
+            </w:pPr>
+            <w:r>
+              <w:rPr>
+                <w:rFonts w:ascii="Calibri" w:eastAsia="Calibri" w:hAnsi="Calibri" w:cs="Arial"/>
+                <w:b/>
+                <w:bCs/>
+              </w:rPr>
+              <w:t>Member’s No</w:t>
+            </w:r>
+            <w:r>
+              <w:rPr>
+                <w:rFonts w:ascii="Calibri" w:eastAsia="Calibri" w:hAnsi="Calibri" w:cs="Arial"/>
+              </w:rPr>
+              <w:t>/</w:t>
+            </w:r>
+            <w:r>
+              <w:rPr>
+                <w:rFonts w:ascii="Calibri" w:eastAsia="Calibri" w:hAnsi="Calibri" w:cs="Arial"/>
+                <w:b/>
+                <w:bCs/>
+              </w:rPr>
+              <w:t>All</w:t>
+            </w:r>
+          </w:p>
+        </w:tc>
+        <w:tc>
+          <w:tcPr>
+            <w:tcW w:w="1802" w:type="dxa"/>
+            <w:shd w:val="clear" w:color="auto" w:fill="FDE9D9"/>
+          </w:tcPr>
+          <w:p>
+            <w:pPr>
+              <w:spacing w:after="0" w:line="240" w:lineRule="auto"/>
+              <w:rPr>
+                <w:rFonts w:ascii="Calibri" w:eastAsia="Calibri" w:hAnsi="Calibri" w:cs="Arial"/>
+              </w:rPr>
+            </w:pPr>
+            <w:r>
+              <w:rPr>
+                <w:rFonts w:ascii="Calibri" w:eastAsia="Calibri" w:hAnsi="Calibri" w:cs="Arial"/>
+                <w:b/>
+                <w:bCs/>
+              </w:rPr>
+              <w:t>F</w:t>
+            </w:r>
+            <w:r>
+              <w:rPr>
+                <w:rFonts w:ascii="Calibri" w:eastAsia="Calibri" w:hAnsi="Calibri" w:cs="Arial"/>
+              </w:rPr>
+              <w:t>inished/</w:t>
+            </w:r>
+          </w:p>
+          <w:p>
+            <w:pPr>
+              <w:spacing w:after="0" w:line="240" w:lineRule="auto"/>
+              <w:rPr>
+                <w:rFonts w:ascii="Calibri" w:eastAsia="Calibri" w:hAnsi="Calibri" w:cs="Arial"/>
+              </w:rPr>
+            </w:pPr>
+            <w:r>
+              <w:rPr>
+                <w:rFonts w:ascii="Calibri" w:eastAsia="Calibri" w:hAnsi="Calibri" w:cs="Arial"/>
+                <w:b/>
+                <w:bCs/>
+              </w:rPr>
+              <w:t>C</w:t>
+            </w:r>
+            <w:r>
+              <w:rPr>
+                <w:rFonts w:ascii="Calibri" w:eastAsia="Calibri" w:hAnsi="Calibri" w:cs="Arial"/>
+              </w:rPr>
+              <w:t>ontinued/</w:t>
+            </w:r>
+          </w:p>
+          <w:p>
+            <w:pPr>
+              <w:spacing w:after="0" w:line="240" w:lineRule="auto"/>
+              <w:rPr>
+                <w:rFonts w:ascii="Calibri" w:eastAsia="Calibri" w:hAnsi="Calibri" w:cs="Arial"/>
+              </w:rPr>
+            </w:pPr>
+            <w:r>
+              <w:rPr>
+                <w:rFonts w:ascii="Calibri" w:eastAsia="Calibri" w:hAnsi="Calibri" w:cs="Arial"/>
+                <w:b/>
+                <w:bCs/>
+              </w:rPr>
+              <w:t>F</w:t>
+            </w:r>
+            <w:r>
+              <w:rPr>
+                <w:rFonts w:ascii="Calibri" w:eastAsia="Calibri" w:hAnsi="Calibri" w:cs="Arial"/>
+              </w:rPr>
+              <w:t xml:space="preserve">inished </w:t>
+            </w:r>
+            <w:r>
+              <w:rPr>
+                <w:rFonts w:ascii="Calibri" w:eastAsia="Calibri" w:hAnsi="Calibri" w:cs="Arial"/>
+                <w:b/>
+                <w:bCs/>
+              </w:rPr>
+              <w:t>D</w:t>
+            </w:r>
+            <w:r>
+              <w:rPr>
+                <w:rFonts w:ascii="Calibri" w:eastAsia="Calibri" w:hAnsi="Calibri" w:cs="Arial"/>
+              </w:rPr>
+              <w:t>elayed</w:t>
+            </w:r>
+          </w:p>
+          <w:p>
+            <w:pPr>
+              <w:spacing w:after="0" w:line="240" w:lineRule="auto"/>
+              <w:rPr>
+                <w:rFonts w:ascii="Calibri" w:eastAsia="Calibri" w:hAnsi="Calibri" w:cs="Arial"/>
+              </w:rPr>
+            </w:pPr>
+            <w:r>
+              <w:rPr>
+                <w:rFonts w:ascii="Calibri" w:eastAsia="Calibri" w:hAnsi="Calibri" w:cs="Arial"/>
+                <w:b/>
+                <w:bCs/>
+              </w:rPr>
+              <w:t>F</w:t>
+            </w:r>
+            <w:r>
+              <w:rPr>
+                <w:rFonts w:ascii="Calibri" w:eastAsia="Calibri" w:hAnsi="Calibri" w:cs="Arial"/>
+              </w:rPr>
+              <w:t>/</w:t>
+            </w:r>
+            <w:r>
+              <w:rPr>
+                <w:rFonts w:ascii="Calibri" w:eastAsia="Calibri" w:hAnsi="Calibri" w:cs="Arial"/>
+                <w:b/>
+                <w:bCs/>
+              </w:rPr>
+              <w:t>C</w:t>
+            </w:r>
+            <w:r>
+              <w:rPr>
+                <w:rFonts w:ascii="Calibri" w:eastAsia="Calibri" w:hAnsi="Calibri" w:cs="Arial"/>
+              </w:rPr>
+              <w:t>/</w:t>
+            </w:r>
+            <w:r>
+              <w:rPr>
+                <w:rFonts w:ascii="Calibri" w:eastAsia="Calibri" w:hAnsi="Calibri" w:cs="Arial"/>
+                <w:b/>
+                <w:bCs/>
+              </w:rPr>
+              <w:t>FD</w:t>
+            </w:r>
+          </w:p>
+        </w:tc>
+        <w:tc>
+          <w:tcPr>
+            <w:tcW w:w="1845" w:type="dxa"/>
+            <w:shd w:val="clear" w:color="auto" w:fill="FDE9D9"/>
+          </w:tcPr>
+          <w:p>
+            <w:pPr>
+              <w:spacing w:after="0" w:line="240" w:lineRule="auto"/>
+              <w:rPr>
+                <w:rFonts w:ascii="Calibri" w:eastAsia="Calibri" w:hAnsi="Calibri" w:cs="Arial"/>
+              </w:rPr>
+            </w:pPr>
+            <w:r>
+              <w:rPr>
+                <w:rFonts w:ascii="Calibri" w:eastAsia="Calibri" w:hAnsi="Calibri" w:cs="Arial"/>
+              </w:rPr>
+              <w:t>Unsatisfactory (</w:t>
+            </w:r>
+            <w:r>
+              <w:rPr>
+                <w:rFonts w:ascii="Calibri" w:eastAsia="Calibri" w:hAnsi="Calibri" w:cs="Arial"/>
+                <w:b/>
+                <w:bCs/>
+              </w:rPr>
+              <w:t>1</w:t>
+            </w:r>
+            <w:r>
+              <w:rPr>
+                <w:rFonts w:ascii="Calibri" w:eastAsia="Calibri" w:hAnsi="Calibri" w:cs="Arial"/>
+              </w:rPr>
+              <w:t>) Marginal (</w:t>
+            </w:r>
+            <w:r>
+              <w:rPr>
+                <w:rFonts w:ascii="Calibri" w:eastAsia="Calibri" w:hAnsi="Calibri" w:cs="Arial"/>
+                <w:b/>
+                <w:bCs/>
+              </w:rPr>
+              <w:t>2</w:t>
+            </w:r>
+            <w:r>
+              <w:rPr>
+                <w:rFonts w:ascii="Calibri" w:eastAsia="Calibri" w:hAnsi="Calibri" w:cs="Arial"/>
+              </w:rPr>
+              <w:t>)</w:t>
+            </w:r>
+          </w:p>
+          <w:p>
+            <w:pPr>
+              <w:spacing w:after="0" w:line="240" w:lineRule="auto"/>
+              <w:rPr>
+                <w:rFonts w:ascii="Calibri" w:eastAsia="Calibri" w:hAnsi="Calibri" w:cs="Arial"/>
+              </w:rPr>
+            </w:pPr>
+            <w:r>
+              <w:rPr>
+                <w:rFonts w:ascii="Calibri" w:eastAsia="Calibri" w:hAnsi="Calibri" w:cs="Arial"/>
+              </w:rPr>
+              <w:t>Satisfactory (</w:t>
+            </w:r>
+            <w:r>
+              <w:rPr>
+                <w:rFonts w:ascii="Calibri" w:eastAsia="Calibri" w:hAnsi="Calibri" w:cs="Arial"/>
+                <w:b/>
+                <w:bCs/>
+              </w:rPr>
+              <w:t>3</w:t>
+            </w:r>
+            <w:r>
+              <w:rPr>
+                <w:rFonts w:ascii="Calibri" w:eastAsia="Calibri" w:hAnsi="Calibri" w:cs="Arial"/>
+              </w:rPr>
+              <w:t>)</w:t>
+            </w:r>
+          </w:p>
+          <w:p>
+            <w:pPr>
+              <w:spacing w:after="0" w:line="240" w:lineRule="auto"/>
+              <w:rPr>
+                <w:rFonts w:ascii="Calibri" w:eastAsia="Calibri" w:hAnsi="Calibri" w:cs="Arial"/>
+              </w:rPr>
+            </w:pPr>
+            <w:r>
+              <w:rPr>
+                <w:rFonts w:ascii="Calibri" w:eastAsia="Calibri" w:hAnsi="Calibri" w:cs="Arial"/>
+                <w:b/>
+                <w:bCs/>
+              </w:rPr>
+              <w:t>1</w:t>
+            </w:r>
+            <w:r>
+              <w:rPr>
+                <w:rFonts w:ascii="Calibri" w:eastAsia="Calibri" w:hAnsi="Calibri" w:cs="Arial"/>
+              </w:rPr>
+              <w:t>/</w:t>
+            </w:r>
+            <w:r>
+              <w:rPr>
+                <w:rFonts w:ascii="Calibri" w:eastAsia="Calibri" w:hAnsi="Calibri" w:cs="Arial"/>
+                <w:b/>
+                <w:bCs/>
+              </w:rPr>
+              <w:t>2</w:t>
+            </w:r>
+            <w:r>
+              <w:rPr>
+                <w:rFonts w:ascii="Calibri" w:eastAsia="Calibri" w:hAnsi="Calibri" w:cs="Arial"/>
+              </w:rPr>
+              <w:t>/</w:t>
+            </w:r>
+            <w:r>
+              <w:rPr>
+                <w:rFonts w:ascii="Calibri" w:eastAsia="Calibri" w:hAnsi="Calibri" w:cs="Arial"/>
+                <w:b/>
+                <w:bCs/>
+              </w:rPr>
+              <w:t>3</w:t>
+            </w:r>
+          </w:p>
+        </w:tc>
+      </w:tr>
+      <w:tr>
+        <w:tc>
+          <w:tcPr>
+            <w:tcW w:w="648" w:type="dxa"/>
+          </w:tcPr>
+          <w:p>
+            <w:pPr>
+              <w:spacing w:after="0" w:line="240" w:lineRule="auto"/>
+              <w:rPr>
+                <w:rFonts w:ascii="Calibri" w:eastAsia="Calibri" w:hAnsi="Calibri" w:cs="Arial"/>
+              </w:rPr>
+            </w:pPr>
+            <w:r>
+              <w:rPr>
+                <w:rFonts w:ascii="Calibri" w:eastAsia="Calibri" w:hAnsi="Calibri" w:cs="Arial"/>
+              </w:rPr>
+              <w:t>1</w:t>
+            </w:r>
+          </w:p>
+        </w:tc>
+        <w:tc>
+          <w:tcPr>
+            <w:tcW w:w="4500" w:type="dxa"/>
+          </w:tcPr>
+          <w:p>
+            <w:pPr>
+              <w:spacing w:after="0" w:line="240" w:lineRule="auto"/>
+              <w:rPr>
+                <w:rFonts w:ascii="Calibri" w:eastAsia="Calibri" w:hAnsi="Calibri" w:cs="Arial"/>
+              </w:rPr>
+            </w:pPr>
+            <w:r>
+              <w:rPr>
+                <w:rFonts w:ascii="Calibri" w:eastAsia="Calibri" w:hAnsi="Calibri" w:cs="Arial"/>
+              </w:rPr>
+              <w:t>(No Meeting) – Continue Completing the Use Cases and Implementation</w:t>
+            </w:r>
+          </w:p>
+        </w:tc>
+        <w:tc>
+          <w:tcPr>
+            <w:tcW w:w="1888" w:type="dxa"/>
+          </w:tcPr>
+          <w:p>
+            <w:pPr>
+              <w:spacing w:after="0" w:line="240" w:lineRule="auto"/>
+              <w:rPr>
+                <w:rFonts w:ascii="Calibri" w:eastAsia="Calibri" w:hAnsi="Calibri" w:cs="Arial"/>
+              </w:rPr>
+            </w:pPr>
+          </w:p>
+        </w:tc>
+        <w:tc>
+          <w:tcPr>
+            <w:tcW w:w="1802" w:type="dxa"/>
+          </w:tcPr>
+          <w:p>
+            <w:pPr>
+              <w:spacing w:after="0" w:line="240" w:lineRule="auto"/>
+              <w:rPr>
+                <w:rFonts w:ascii="Calibri" w:eastAsia="Calibri" w:hAnsi="Calibri" w:cs="Arial"/>
+              </w:rPr>
+            </w:pPr>
+          </w:p>
+        </w:tc>
+        <w:tc>
+          <w:tcPr>
+            <w:tcW w:w="1845" w:type="dxa"/>
+          </w:tcPr>
+          <w:p>
+            <w:pPr>
+              <w:spacing w:after="0" w:line="240" w:lineRule="auto"/>
+              <w:rPr>
+                <w:rFonts w:ascii="Calibri" w:eastAsia="Calibri" w:hAnsi="Calibri" w:cs="Arial"/>
+              </w:rPr>
+            </w:pPr>
+          </w:p>
+        </w:tc>
+      </w:tr>
+    </w:tbl>
+    <w:p>
+      <w:pPr>
+        <w:rPr>
+          <w:rFonts w:ascii="Calibri" w:eastAsia="Calibri" w:hAnsi="Calibri" w:cs="Arial"/>
+        </w:rPr>
+      </w:pPr>
+    </w:p>
+    <w:tbl>
+      <w:tblPr>
+        <w:tblStyle w:val="TableGrid"/>
+        <w:tblW w:w="10683" w:type="dxa"/>
+        <w:tblLayout w:type="fixed"/>
+        <w:tblLook w:val="04A0" w:firstRow="1" w:lastRow="0" w:firstColumn="1" w:lastColumn="0" w:noHBand="0" w:noVBand="1"/>
+      </w:tblPr>
+      <w:tblGrid>
+        <w:gridCol w:w="648"/>
+        <w:gridCol w:w="5841"/>
+        <w:gridCol w:w="1801"/>
+        <w:gridCol w:w="1259"/>
+        <w:gridCol w:w="1134"/>
+      </w:tblGrid>
+      <w:tr>
+        <w:tc>
+          <w:tcPr>
+            <w:tcW w:w="6489" w:type="dxa"/>
+            <w:gridSpan w:val="2"/>
+            <w:shd w:val="clear" w:color="auto" w:fill="FABF8F"/>
+          </w:tcPr>
+          <w:p>
+            <w:pPr>
+              <w:spacing w:after="0" w:line="240" w:lineRule="auto"/>
+              <w:rPr>
+                <w:rFonts w:ascii="Calibri" w:eastAsia="Calibri" w:hAnsi="Calibri" w:cs="Arial"/>
+                <w:b/>
+              </w:rPr>
+            </w:pPr>
+            <w:r>
+              <w:rPr>
+                <w:rFonts w:ascii="Calibri" w:eastAsia="Calibri" w:hAnsi="Calibri" w:cs="Arial"/>
+                <w:b/>
+              </w:rPr>
+              <w:t>Tasks from this meeting (BY STUDENTS BASED ON ADVISOR)</w:t>
+            </w:r>
+          </w:p>
+        </w:tc>
+        <w:tc>
+          <w:tcPr>
+            <w:tcW w:w="4194" w:type="dxa"/>
+            <w:gridSpan w:val="3"/>
+            <w:shd w:val="clear" w:color="auto" w:fill="FABF8F"/>
+          </w:tcPr>
+          <w:p>
+            <w:pPr>
+              <w:spacing w:after="0" w:line="240" w:lineRule="auto"/>
+              <w:rPr>
+                <w:rFonts w:ascii="Calibri" w:eastAsia="Calibri" w:hAnsi="Calibri" w:cs="Arial"/>
+                <w:b/>
+              </w:rPr>
+            </w:pPr>
+            <w:r>
+              <w:rPr>
+                <w:rFonts w:ascii="Calibri" w:eastAsia="Calibri" w:hAnsi="Calibri" w:cs="Arial"/>
+                <w:b/>
+              </w:rPr>
+              <w:t>BY ADVISOR</w:t>
+            </w:r>
+          </w:p>
+        </w:tc>
+      </w:tr>
+      <w:tr>
+        <w:tc>
+          <w:tcPr>
+            <w:tcW w:w="648" w:type="dxa"/>
+            <w:shd w:val="clear" w:color="auto" w:fill="FDE9D9"/>
+          </w:tcPr>
+          <w:p>
+            <w:pPr>
+              <w:spacing w:after="0" w:line="240" w:lineRule="auto"/>
+              <w:rPr>
+                <w:rFonts w:ascii="Calibri" w:eastAsia="Calibri" w:hAnsi="Calibri" w:cs="Arial"/>
+              </w:rPr>
+            </w:pPr>
+            <w:r>
+              <w:rPr>
+                <w:rFonts w:ascii="Calibri" w:eastAsia="Calibri" w:hAnsi="Calibri" w:cs="Arial"/>
+              </w:rPr>
+              <w:t>Task</w:t>
+            </w:r>
+          </w:p>
+          <w:p>
+            <w:pPr>
+              <w:spacing w:after="0" w:line="240" w:lineRule="auto"/>
+              <w:rPr>
+                <w:rFonts w:ascii="Calibri" w:eastAsia="Calibri" w:hAnsi="Calibri" w:cs="Arial"/>
+              </w:rPr>
+            </w:pPr>
+            <w:r>
+              <w:rPr>
+                <w:rFonts w:ascii="Calibri" w:eastAsia="Calibri" w:hAnsi="Calibri" w:cs="Arial"/>
+              </w:rPr>
+              <w:t>No</w:t>
+            </w:r>
+          </w:p>
+        </w:tc>
+        <w:tc>
+          <w:tcPr>
+            <w:tcW w:w="5841" w:type="dxa"/>
+            <w:shd w:val="clear" w:color="auto" w:fill="FDE9D9"/>
+          </w:tcPr>
+          <w:p>
+            <w:pPr>
+              <w:spacing w:after="0" w:line="240" w:lineRule="auto"/>
+              <w:rPr>
+                <w:rFonts w:ascii="Calibri" w:eastAsia="Calibri" w:hAnsi="Calibri" w:cs="Arial"/>
+              </w:rPr>
+            </w:pPr>
+            <w:r>
+              <w:rPr>
+                <w:rFonts w:ascii="Calibri" w:eastAsia="Calibri" w:hAnsi="Calibri" w:cs="Arial"/>
+              </w:rPr>
+              <w:t>Description</w:t>
+            </w:r>
+          </w:p>
+        </w:tc>
+        <w:tc>
+          <w:tcPr>
+            <w:tcW w:w="1801" w:type="dxa"/>
+            <w:shd w:val="clear" w:color="auto" w:fill="FDE9D9"/>
+          </w:tcPr>
+          <w:p>
+            <w:pPr>
+              <w:spacing w:after="0" w:line="240" w:lineRule="auto"/>
+              <w:rPr>
+                <w:rFonts w:ascii="Calibri" w:eastAsia="Calibri" w:hAnsi="Calibri" w:cs="Arial"/>
+              </w:rPr>
+            </w:pPr>
+            <w:r>
+              <w:rPr>
+                <w:rFonts w:ascii="Calibri" w:eastAsia="Calibri" w:hAnsi="Calibri" w:cs="Arial"/>
+              </w:rPr>
+              <w:t>Assigned to</w:t>
+            </w:r>
+          </w:p>
+          <w:p>
+            <w:pPr>
+              <w:spacing w:after="0" w:line="240" w:lineRule="auto"/>
+              <w:rPr>
+                <w:rFonts w:ascii="Calibri" w:eastAsia="Calibri" w:hAnsi="Calibri" w:cs="Arial"/>
+              </w:rPr>
+            </w:pPr>
+            <w:r>
+              <w:rPr>
+                <w:rFonts w:ascii="Calibri" w:eastAsia="Calibri" w:hAnsi="Calibri" w:cs="Arial"/>
+                <w:b/>
+                <w:bCs/>
+              </w:rPr>
+              <w:t>Member’s No</w:t>
+            </w:r>
+            <w:r>
+              <w:rPr>
+                <w:rFonts w:ascii="Calibri" w:eastAsia="Calibri" w:hAnsi="Calibri" w:cs="Arial"/>
+              </w:rPr>
+              <w:t>/</w:t>
+            </w:r>
+            <w:r>
+              <w:rPr>
+                <w:rFonts w:ascii="Calibri" w:eastAsia="Calibri" w:hAnsi="Calibri" w:cs="Arial"/>
+                <w:b/>
+                <w:bCs/>
+              </w:rPr>
+              <w:t>All</w:t>
+            </w:r>
+          </w:p>
+        </w:tc>
+        <w:tc>
+          <w:tcPr>
+            <w:tcW w:w="1259" w:type="dxa"/>
+            <w:shd w:val="clear" w:color="auto" w:fill="FDE9D9"/>
+          </w:tcPr>
+          <w:p>
+            <w:pPr>
+              <w:spacing w:after="0" w:line="240" w:lineRule="auto"/>
+              <w:rPr>
+                <w:rFonts w:ascii="Calibri" w:eastAsia="Calibri" w:hAnsi="Calibri" w:cs="Arial"/>
+              </w:rPr>
+            </w:pPr>
+            <w:r>
+              <w:rPr>
+                <w:rFonts w:ascii="Calibri" w:eastAsia="Calibri" w:hAnsi="Calibri" w:cs="Arial"/>
+                <w:b/>
+                <w:bCs/>
+              </w:rPr>
+              <w:t>N</w:t>
+            </w:r>
+            <w:r>
+              <w:rPr>
+                <w:rFonts w:ascii="Calibri" w:eastAsia="Calibri" w:hAnsi="Calibri" w:cs="Arial"/>
+              </w:rPr>
+              <w:t>ew/</w:t>
+            </w:r>
+          </w:p>
+          <w:p>
+            <w:pPr>
+              <w:spacing w:after="0" w:line="240" w:lineRule="auto"/>
+              <w:rPr>
+                <w:rFonts w:ascii="Calibri" w:eastAsia="Calibri" w:hAnsi="Calibri" w:cs="Arial"/>
+              </w:rPr>
+            </w:pPr>
+            <w:r>
+              <w:rPr>
+                <w:rFonts w:ascii="Calibri" w:eastAsia="Calibri" w:hAnsi="Calibri" w:cs="Arial"/>
+                <w:b/>
+                <w:bCs/>
+              </w:rPr>
+              <w:t>C</w:t>
+            </w:r>
+            <w:r>
+              <w:rPr>
+                <w:rFonts w:ascii="Calibri" w:eastAsia="Calibri" w:hAnsi="Calibri" w:cs="Arial"/>
+              </w:rPr>
+              <w:t>ontinued</w:t>
+            </w:r>
+          </w:p>
+          <w:p>
+            <w:pPr>
+              <w:spacing w:after="0" w:line="240" w:lineRule="auto"/>
+              <w:rPr>
+                <w:rFonts w:ascii="Calibri" w:eastAsia="Calibri" w:hAnsi="Calibri" w:cs="Arial"/>
+              </w:rPr>
+            </w:pPr>
+            <w:r>
+              <w:rPr>
+                <w:rFonts w:ascii="Calibri" w:eastAsia="Calibri" w:hAnsi="Calibri" w:cs="Arial"/>
+                <w:b/>
+                <w:bCs/>
+              </w:rPr>
+              <w:t>N</w:t>
+            </w:r>
+            <w:r>
+              <w:rPr>
+                <w:rFonts w:ascii="Calibri" w:eastAsia="Calibri" w:hAnsi="Calibri" w:cs="Arial"/>
+              </w:rPr>
+              <w:t>/</w:t>
+            </w:r>
+            <w:r>
+              <w:rPr>
+                <w:rFonts w:ascii="Calibri" w:eastAsia="Calibri" w:hAnsi="Calibri" w:cs="Arial"/>
+                <w:b/>
+                <w:bCs/>
+              </w:rPr>
+              <w:t>C</w:t>
+            </w:r>
+          </w:p>
+        </w:tc>
+        <w:tc>
+          <w:tcPr>
+            <w:tcW w:w="1134" w:type="dxa"/>
+            <w:shd w:val="clear" w:color="auto" w:fill="FDE9D9"/>
+          </w:tcPr>
+          <w:p>
+            <w:pPr>
+              <w:spacing w:after="0" w:line="240" w:lineRule="auto"/>
+              <w:rPr>
+                <w:rFonts w:ascii="Calibri" w:eastAsia="Calibri" w:hAnsi="Calibri" w:cs="Arial"/>
+              </w:rPr>
+            </w:pPr>
+            <w:r>
+              <w:rPr>
+                <w:rFonts w:ascii="Calibri" w:eastAsia="Calibri" w:hAnsi="Calibri" w:cs="Arial"/>
+              </w:rPr>
+              <w:t>Duration in days</w:t>
+            </w:r>
+          </w:p>
+        </w:tc>
+      </w:tr>
+      <w:tr>
+        <w:tc>
+          <w:tcPr>
+            <w:tcW w:w="648" w:type="dxa"/>
+          </w:tcPr>
+          <w:p>
+            <w:pPr>
+              <w:spacing w:after="0" w:line="240" w:lineRule="auto"/>
+              <w:rPr>
+                <w:rFonts w:ascii="Calibri" w:eastAsia="Calibri" w:hAnsi="Calibri" w:cs="Arial"/>
+              </w:rPr>
+            </w:pPr>
+            <w:r>
+              <w:rPr>
+                <w:rFonts w:ascii="Calibri" w:eastAsia="Calibri" w:hAnsi="Calibri" w:cs="Arial"/>
+              </w:rPr>
+              <w:t>1</w:t>
+            </w:r>
+          </w:p>
+        </w:tc>
+        <w:tc>
+          <w:tcPr>
+            <w:tcW w:w="5841" w:type="dxa"/>
+          </w:tcPr>
+          <w:p>
+            <w:pPr>
+              <w:spacing w:after="0" w:line="240" w:lineRule="auto"/>
+              <w:rPr>
+                <w:rFonts w:ascii="Calibri" w:eastAsia="Calibri" w:hAnsi="Calibri" w:cs="Arial"/>
+              </w:rPr>
+            </w:pPr>
+            <w:r>
+              <w:rPr>
+                <w:rFonts w:ascii="Calibri" w:eastAsia="Calibri" w:hAnsi="Calibri" w:cs="Arial"/>
+              </w:rPr>
+              <w:t>Discussion about having full implementation</w:t>
+            </w:r>
+          </w:p>
+        </w:tc>
+        <w:tc>
+          <w:tcPr>
+            <w:tcW w:w="1801" w:type="dxa"/>
+          </w:tcPr>
+          <w:p>
+            <w:pPr>
+              <w:spacing w:after="0" w:line="240" w:lineRule="auto"/>
+              <w:rPr>
+                <w:rFonts w:ascii="Calibri" w:eastAsia="Calibri" w:hAnsi="Calibri" w:cs="Arial"/>
+              </w:rPr>
+            </w:pPr>
+          </w:p>
+        </w:tc>
+        <w:tc>
+          <w:tcPr>
+            <w:tcW w:w="1259" w:type="dxa"/>
+          </w:tcPr>
+          <w:p>
+            <w:pPr>
+              <w:spacing w:after="0" w:line="240" w:lineRule="auto"/>
+              <w:rPr>
+                <w:rFonts w:ascii="Calibri" w:eastAsia="Calibri" w:hAnsi="Calibri" w:cs="Arial"/>
+              </w:rPr>
+            </w:pPr>
+          </w:p>
+        </w:tc>
+        <w:tc>
+          <w:tcPr>
+            <w:tcW w:w="1134" w:type="dxa"/>
+          </w:tcPr>
+          <w:p>
+            <w:pPr>
+              <w:spacing w:after="0" w:line="240" w:lineRule="auto"/>
+              <w:rPr>
+                <w:rFonts w:ascii="Calibri" w:eastAsia="Calibri" w:hAnsi="Calibri" w:cs="Arial"/>
+              </w:rPr>
+            </w:pPr>
+          </w:p>
+        </w:tc>
+      </w:tr>
+    </w:tbl>
+    <w:p>
+      <w:pPr>
+        <w:rPr>
+          <w:rFonts w:ascii="Calibri" w:eastAsia="Calibri" w:hAnsi="Calibri" w:cs="Arial"/>
+        </w:rPr>
+      </w:pPr>
+    </w:p>
+    <w:tbl>
+      <w:tblPr>
+        <w:tblStyle w:val="TableGrid"/>
+        <w:tblW w:w="10728" w:type="dxa"/>
+        <w:tblLayout w:type="fixed"/>
+        <w:tblLook w:val="04A0" w:firstRow="1" w:lastRow="0" w:firstColumn="1" w:lastColumn="0" w:noHBand="0" w:noVBand="1"/>
+      </w:tblPr>
+      <w:tblGrid>
+        <w:gridCol w:w="10728"/>
+      </w:tblGrid>
+      <w:tr>
+        <w:tc>
+          <w:tcPr>
+            <w:tcW w:w="10728" w:type="dxa"/>
+            <w:shd w:val="clear" w:color="auto" w:fill="FABF8F"/>
+          </w:tcPr>
+          <w:p>
+            <w:pPr>
+              <w:spacing w:after="0" w:line="240" w:lineRule="auto"/>
+              <w:rPr>
+                <w:rFonts w:ascii="Calibri" w:eastAsia="Calibri" w:hAnsi="Calibri" w:cs="Arial"/>
+                <w:b/>
+              </w:rPr>
+            </w:pPr>
+            <w:r>
+              <w:rPr>
+                <w:rFonts w:ascii="Calibri" w:eastAsia="Calibri" w:hAnsi="Calibri" w:cs="Arial"/>
+                <w:b/>
+              </w:rPr>
+              <w:t>Other matters if any (BY STUDENTS/ADVISOR)</w:t>
+            </w:r>
+          </w:p>
+        </w:tc>
+      </w:tr>
+      <w:tr>
+        <w:trPr>
+          <w:trHeight w:val="692"/>
+        </w:trPr>
+        <w:tc>
+          <w:tcPr>
+            <w:tcW w:w="10728" w:type="dxa"/>
+          </w:tcPr>
+          <w:p>
+            <w:pPr>
+              <w:spacing w:after="0" w:line="240" w:lineRule="auto"/>
+              <w:rPr>
+                <w:rFonts w:ascii="Calibri" w:eastAsia="Calibri" w:hAnsi="Calibri" w:cs="Arial"/>
+              </w:rPr>
+            </w:pPr>
+            <w:r>
+              <w:rPr>
+                <w:rFonts w:ascii="Calibri" w:eastAsia="Calibri" w:hAnsi="Calibri" w:cs="Arial"/>
+              </w:rPr>
+              <w:t>By Students:</w:t>
+            </w:r>
+          </w:p>
+          <w:p>
+            <w:pPr>
+              <w:spacing w:after="0" w:line="240" w:lineRule="auto"/>
+              <w:rPr>
+                <w:rFonts w:ascii="Calibri" w:eastAsia="Calibri" w:hAnsi="Calibri" w:cs="Arial"/>
+              </w:rPr>
+            </w:pPr>
+            <w:r>
+              <w:rPr>
+                <w:rFonts w:ascii="Calibri" w:eastAsia="Calibri" w:hAnsi="Calibri" w:cs="Arial"/>
+              </w:rPr>
+              <w:t>By Advisor:</w:t>
+            </w:r>
+          </w:p>
+        </w:tc>
+      </w:tr>
+    </w:tbl>
+    <w:p>
+      <w:pPr>
+        <w:rPr>
+          <w:rFonts w:ascii="Calibri" w:eastAsia="Calibri" w:hAnsi="Calibri" w:cs="Arial"/>
+        </w:rPr>
+      </w:pPr>
+    </w:p>
+    <w:tbl>
+      <w:tblPr>
+        <w:tblStyle w:val="TableGrid"/>
+        <w:tblW w:w="10728" w:type="dxa"/>
+        <w:tblLayout w:type="fixed"/>
+        <w:tblLook w:val="04A0" w:firstRow="1" w:lastRow="0" w:firstColumn="1" w:lastColumn="0" w:noHBand="0" w:noVBand="1"/>
+      </w:tblPr>
+      <w:tblGrid>
+        <w:gridCol w:w="1458"/>
+        <w:gridCol w:w="2250"/>
+        <w:gridCol w:w="3152"/>
+        <w:gridCol w:w="3868"/>
+      </w:tblGrid>
+      <w:tr>
+        <w:tc>
+          <w:tcPr>
+            <w:tcW w:w="10727" w:type="dxa"/>
+            <w:gridSpan w:val="4"/>
+            <w:shd w:val="clear" w:color="auto" w:fill="FABF8F"/>
+          </w:tcPr>
+          <w:p>
+            <w:pPr>
+              <w:spacing w:after="0" w:line="240" w:lineRule="auto"/>
+              <w:rPr>
+                <w:rFonts w:ascii="Calibri" w:eastAsia="Calibri" w:hAnsi="Calibri" w:cs="Arial"/>
+                <w:b/>
+                <w:bCs/>
+              </w:rPr>
+            </w:pPr>
+            <w:r>
+              <w:rPr>
+                <w:rFonts w:ascii="Calibri" w:eastAsia="Calibri" w:hAnsi="Calibri" w:cs="Arial"/>
+                <w:b/>
+                <w:bCs/>
+              </w:rPr>
+              <w:t>Evaluation: unsatisfactory (1), marginal (2), satisfactory (3) (BY ADVISOR) 1</w:t>
+            </w:r>
+            <w:r>
+              <w:rPr>
+                <w:rFonts w:ascii="Calibri" w:eastAsia="Calibri" w:hAnsi="Calibri" w:cs="Arial"/>
+              </w:rPr>
+              <w:t>/</w:t>
+            </w:r>
+            <w:r>
+              <w:rPr>
+                <w:rFonts w:ascii="Calibri" w:eastAsia="Calibri" w:hAnsi="Calibri" w:cs="Arial"/>
+                <w:b/>
+                <w:bCs/>
+              </w:rPr>
+              <w:t>2</w:t>
+            </w:r>
+            <w:r>
+              <w:rPr>
+                <w:rFonts w:ascii="Calibri" w:eastAsia="Calibri" w:hAnsi="Calibri" w:cs="Arial"/>
+              </w:rPr>
+              <w:t>/</w:t>
+            </w:r>
+            <w:r>
+              <w:rPr>
+                <w:rFonts w:ascii="Calibri" w:eastAsia="Calibri" w:hAnsi="Calibri" w:cs="Arial"/>
+                <w:b/>
+                <w:bCs/>
+              </w:rPr>
+              <w:t>3</w:t>
+            </w:r>
+          </w:p>
+        </w:tc>
+      </w:tr>
+      <w:tr>
+        <w:tc>
+          <w:tcPr>
+            <w:tcW w:w="1457" w:type="dxa"/>
+            <w:shd w:val="clear" w:color="auto" w:fill="FDE9D9"/>
+          </w:tcPr>
+          <w:p>
+            <w:pPr>
+              <w:spacing w:after="0" w:line="240" w:lineRule="auto"/>
+              <w:rPr>
+                <w:rFonts w:ascii="Calibri" w:eastAsia="Calibri" w:hAnsi="Calibri" w:cs="Arial"/>
+              </w:rPr>
+            </w:pPr>
+            <w:r>
+              <w:rPr>
+                <w:rFonts w:ascii="Calibri" w:eastAsia="Calibri" w:hAnsi="Calibri" w:cs="Arial"/>
+              </w:rPr>
+              <w:t>Member No.</w:t>
+            </w:r>
+          </w:p>
+        </w:tc>
+        <w:tc>
+          <w:tcPr>
+            <w:tcW w:w="2250" w:type="dxa"/>
+            <w:shd w:val="clear" w:color="auto" w:fill="FDE9D9"/>
+          </w:tcPr>
+          <w:p>
+            <w:pPr>
+              <w:spacing w:after="0" w:line="240" w:lineRule="auto"/>
+              <w:rPr>
+                <w:rFonts w:ascii="Calibri" w:eastAsia="Calibri" w:hAnsi="Calibri" w:cs="Arial"/>
+              </w:rPr>
+            </w:pPr>
+            <w:r>
+              <w:rPr>
+                <w:rFonts w:ascii="Calibri" w:eastAsia="Calibri" w:hAnsi="Calibri" w:cs="Arial"/>
+              </w:rPr>
+              <w:t>Quality of the work</w:t>
+            </w:r>
+          </w:p>
+        </w:tc>
+        <w:tc>
+          <w:tcPr>
+            <w:tcW w:w="3152" w:type="dxa"/>
+            <w:shd w:val="clear" w:color="auto" w:fill="FDE9D9"/>
+          </w:tcPr>
+          <w:p>
+            <w:pPr>
+              <w:spacing w:after="0" w:line="240" w:lineRule="auto"/>
+              <w:rPr>
+                <w:rFonts w:ascii="Calibri" w:eastAsia="Calibri" w:hAnsi="Calibri" w:cs="Arial"/>
+              </w:rPr>
+            </w:pPr>
+            <w:r>
+              <w:rPr>
+                <w:rFonts w:ascii="Calibri" w:eastAsia="Calibri" w:hAnsi="Calibri" w:cs="Arial"/>
+              </w:rPr>
+              <w:t>Contribution in discussions</w:t>
+            </w:r>
+          </w:p>
+        </w:tc>
+        <w:tc>
+          <w:tcPr>
+            <w:tcW w:w="3868" w:type="dxa"/>
+            <w:shd w:val="clear" w:color="auto" w:fill="FDE9D9"/>
+          </w:tcPr>
+          <w:p>
+            <w:pPr>
+              <w:spacing w:after="0" w:line="240" w:lineRule="auto"/>
+              <w:rPr>
+                <w:rFonts w:ascii="Calibri" w:eastAsia="Calibri" w:hAnsi="Calibri" w:cs="Arial"/>
+              </w:rPr>
+            </w:pPr>
+            <w:r>
+              <w:rPr>
+                <w:rFonts w:ascii="Calibri" w:eastAsia="Calibri" w:hAnsi="Calibri" w:cs="Arial"/>
+              </w:rPr>
+              <w:t>Communication skills and team playing</w:t>
+            </w:r>
+          </w:p>
+        </w:tc>
+      </w:tr>
+      <w:tr>
+        <w:tc>
+          <w:tcPr>
+            <w:tcW w:w="1457" w:type="dxa"/>
+          </w:tcPr>
+          <w:p>
+            <w:pPr>
+              <w:spacing w:after="0" w:line="240" w:lineRule="auto"/>
+              <w:rPr>
+                <w:rFonts w:ascii="Calibri" w:eastAsia="Calibri" w:hAnsi="Calibri" w:cs="Arial"/>
+              </w:rPr>
+            </w:pPr>
+            <w:r>
+              <w:rPr>
+                <w:rFonts w:ascii="Calibri" w:eastAsia="Calibri" w:hAnsi="Calibri" w:cs="Arial"/>
+              </w:rPr>
+              <w:t>1</w:t>
+            </w:r>
+          </w:p>
+        </w:tc>
+        <w:tc>
+          <w:tcPr>
+            <w:tcW w:w="2250" w:type="dxa"/>
+          </w:tcPr>
+          <w:p>
+            <w:pPr>
+              <w:spacing w:after="0" w:line="240" w:lineRule="auto"/>
+              <w:rPr>
+                <w:rFonts w:ascii="Calibri" w:eastAsia="Calibri" w:hAnsi="Calibri" w:cs="Arial"/>
+              </w:rPr>
+            </w:pPr>
+          </w:p>
+        </w:tc>
+        <w:tc>
+          <w:tcPr>
+            <w:tcW w:w="3152" w:type="dxa"/>
+          </w:tcPr>
+          <w:p>
+            <w:pPr>
+              <w:spacing w:after="0" w:line="240" w:lineRule="auto"/>
+              <w:rPr>
+                <w:rFonts w:ascii="Calibri" w:eastAsia="Calibri" w:hAnsi="Calibri" w:cs="Arial"/>
+              </w:rPr>
+            </w:pPr>
+          </w:p>
+        </w:tc>
+        <w:tc>
+          <w:tcPr>
+            <w:tcW w:w="3868" w:type="dxa"/>
+          </w:tcPr>
+          <w:p>
+            <w:pPr>
+              <w:spacing w:after="0" w:line="240" w:lineRule="auto"/>
+              <w:rPr>
+                <w:rFonts w:ascii="Calibri" w:eastAsia="Calibri" w:hAnsi="Calibri" w:cs="Arial"/>
+              </w:rPr>
+            </w:pPr>
+          </w:p>
+        </w:tc>
+      </w:tr>
+      <w:tr>
+        <w:tc>
+          <w:tcPr>
+            <w:tcW w:w="1457" w:type="dxa"/>
+          </w:tcPr>
+          <w:p>
+            <w:pPr>
+              <w:spacing w:after="0" w:line="240" w:lineRule="auto"/>
+              <w:rPr>
+                <w:rFonts w:ascii="Calibri" w:eastAsia="Calibri" w:hAnsi="Calibri" w:cs="Arial"/>
+              </w:rPr>
+            </w:pPr>
+            <w:r>
+              <w:rPr>
+                <w:rFonts w:ascii="Calibri" w:eastAsia="Calibri" w:hAnsi="Calibri" w:cs="Arial"/>
+              </w:rPr>
+              <w:t>2</w:t>
+            </w:r>
+          </w:p>
+        </w:tc>
+        <w:tc>
+          <w:tcPr>
+            <w:tcW w:w="2250" w:type="dxa"/>
+          </w:tcPr>
+          <w:p>
+            <w:pPr>
+              <w:spacing w:after="0" w:line="240" w:lineRule="auto"/>
+              <w:rPr>
+                <w:rFonts w:ascii="Calibri" w:eastAsia="Calibri" w:hAnsi="Calibri" w:cs="Arial"/>
+              </w:rPr>
+            </w:pPr>
+          </w:p>
+        </w:tc>
+        <w:tc>
+          <w:tcPr>
+            <w:tcW w:w="3152" w:type="dxa"/>
+          </w:tcPr>
+          <w:p>
+            <w:pPr>
+              <w:spacing w:after="0" w:line="240" w:lineRule="auto"/>
+              <w:rPr>
+                <w:rFonts w:ascii="Calibri" w:eastAsia="Calibri" w:hAnsi="Calibri" w:cs="Arial"/>
+              </w:rPr>
+            </w:pPr>
+          </w:p>
+        </w:tc>
+        <w:tc>
+          <w:tcPr>
+            <w:tcW w:w="3868" w:type="dxa"/>
+          </w:tcPr>
+          <w:p>
+            <w:pPr>
+              <w:spacing w:after="0" w:line="240" w:lineRule="auto"/>
+              <w:rPr>
+                <w:rFonts w:ascii="Calibri" w:eastAsia="Calibri" w:hAnsi="Calibri" w:cs="Arial"/>
+              </w:rPr>
+            </w:pPr>
+          </w:p>
+        </w:tc>
+      </w:tr>
+      <w:tr>
+        <w:tc>
+          <w:tcPr>
+            <w:tcW w:w="1457" w:type="dxa"/>
+          </w:tcPr>
+          <w:p>
+            <w:pPr>
+              <w:spacing w:after="0" w:line="240" w:lineRule="auto"/>
+              <w:rPr>
+                <w:rFonts w:ascii="Calibri" w:eastAsia="Calibri" w:hAnsi="Calibri" w:cs="Arial"/>
+              </w:rPr>
+            </w:pPr>
+            <w:r>
+              <w:rPr>
+                <w:rFonts w:ascii="Calibri" w:eastAsia="Calibri" w:hAnsi="Calibri" w:cs="Arial"/>
+              </w:rPr>
+              <w:t>3</w:t>
+            </w:r>
+          </w:p>
+        </w:tc>
+        <w:tc>
+          <w:tcPr>
+            <w:tcW w:w="2250" w:type="dxa"/>
+          </w:tcPr>
+          <w:p>
+            <w:pPr>
+              <w:spacing w:after="0" w:line="240" w:lineRule="auto"/>
+              <w:rPr>
+                <w:rFonts w:ascii="Calibri" w:eastAsia="Calibri" w:hAnsi="Calibri" w:cs="Arial"/>
+              </w:rPr>
+            </w:pPr>
+          </w:p>
+        </w:tc>
+        <w:tc>
+          <w:tcPr>
+            <w:tcW w:w="3152" w:type="dxa"/>
+          </w:tcPr>
+          <w:p>
+            <w:pPr>
+              <w:spacing w:after="0" w:line="240" w:lineRule="auto"/>
+              <w:rPr>
+                <w:rFonts w:ascii="Calibri" w:eastAsia="Calibri" w:hAnsi="Calibri" w:cs="Arial"/>
+              </w:rPr>
+            </w:pPr>
+          </w:p>
+        </w:tc>
+        <w:tc>
+          <w:tcPr>
+            <w:tcW w:w="3868" w:type="dxa"/>
+          </w:tcPr>
+          <w:p>
+            <w:pPr>
+              <w:spacing w:after="0" w:line="240" w:lineRule="auto"/>
+              <w:rPr>
+                <w:rFonts w:ascii="Calibri" w:eastAsia="Calibri" w:hAnsi="Calibri" w:cs="Arial"/>
+              </w:rPr>
+            </w:pPr>
+          </w:p>
+        </w:tc>
+      </w:tr>
+      <w:tr>
+        <w:tc>
+          <w:tcPr>
+            <w:tcW w:w="1457" w:type="dxa"/>
+          </w:tcPr>
+          <w:p>
+            <w:pPr>
+              <w:spacing w:after="0" w:line="240" w:lineRule="auto"/>
+              <w:rPr>
+                <w:rFonts w:ascii="Calibri" w:eastAsia="Calibri" w:hAnsi="Calibri" w:cs="Arial"/>
+              </w:rPr>
+            </w:pPr>
+            <w:r>
+              <w:rPr>
+                <w:rFonts w:ascii="Calibri" w:eastAsia="Calibri" w:hAnsi="Calibri" w:cs="Arial"/>
+              </w:rPr>
+              <w:t>4</w:t>
+            </w:r>
+          </w:p>
+        </w:tc>
+        <w:tc>
+          <w:tcPr>
+            <w:tcW w:w="2250" w:type="dxa"/>
+          </w:tcPr>
+          <w:p>
+            <w:pPr>
+              <w:spacing w:after="0" w:line="240" w:lineRule="auto"/>
+              <w:rPr>
+                <w:rFonts w:ascii="Calibri" w:eastAsia="Calibri" w:hAnsi="Calibri" w:cs="Arial"/>
+              </w:rPr>
+            </w:pPr>
+          </w:p>
+        </w:tc>
+        <w:tc>
+          <w:tcPr>
+            <w:tcW w:w="3152" w:type="dxa"/>
+          </w:tcPr>
+          <w:p>
+            <w:pPr>
+              <w:spacing w:after="0" w:line="240" w:lineRule="auto"/>
+              <w:rPr>
+                <w:rFonts w:ascii="Calibri" w:eastAsia="Calibri" w:hAnsi="Calibri" w:cs="Arial"/>
+              </w:rPr>
+            </w:pPr>
+          </w:p>
+        </w:tc>
+        <w:tc>
+          <w:tcPr>
+            <w:tcW w:w="3868" w:type="dxa"/>
+          </w:tcPr>
+          <w:p>
+            <w:pPr>
+              <w:spacing w:after="0" w:line="240" w:lineRule="auto"/>
+              <w:rPr>
+                <w:rFonts w:ascii="Calibri" w:eastAsia="Calibri" w:hAnsi="Calibri" w:cs="Arial"/>
+              </w:rPr>
+            </w:pPr>
+          </w:p>
+        </w:tc>
+      </w:tr>
+    </w:tbl>
+    <w:p>
+      <w:pPr>
+        <w:rPr>
+          <w:rFonts w:ascii="Calibri" w:eastAsia="Calibri" w:hAnsi="Calibri" w:cs="Arial"/>
+        </w:rPr>
+      </w:pPr>
+    </w:p>
+    <w:tbl>
+      <w:tblPr>
+        <w:tblStyle w:val="TableGrid"/>
+        <w:tblW w:w="10728" w:type="dxa"/>
+        <w:tblLayout w:type="fixed"/>
+        <w:tblLook w:val="04A0" w:firstRow="1" w:lastRow="0" w:firstColumn="1" w:lastColumn="0" w:noHBand="0" w:noVBand="1"/>
+      </w:tblPr>
+      <w:tblGrid>
+        <w:gridCol w:w="1456"/>
+        <w:gridCol w:w="5404"/>
+        <w:gridCol w:w="2250"/>
+        <w:gridCol w:w="1618"/>
+      </w:tblGrid>
+      <w:tr>
+        <w:tc>
+          <w:tcPr>
+            <w:tcW w:w="1456" w:type="dxa"/>
+            <w:shd w:val="clear" w:color="auto" w:fill="FDE9D9"/>
+          </w:tcPr>
+          <w:p>
+            <w:pPr>
+              <w:spacing w:after="0" w:line="240" w:lineRule="auto"/>
+              <w:rPr>
+                <w:rFonts w:ascii="Calibri" w:eastAsia="Calibri" w:hAnsi="Calibri" w:cs="Arial"/>
+                <w:b/>
+                <w:bCs/>
+              </w:rPr>
+            </w:pPr>
+            <w:r>
+              <w:rPr>
+                <w:rFonts w:ascii="Calibri" w:eastAsia="Calibri" w:hAnsi="Calibri" w:cs="Arial"/>
+                <w:b/>
+                <w:bCs/>
+              </w:rPr>
+              <w:t>Student No</w:t>
+            </w:r>
+          </w:p>
+        </w:tc>
+        <w:tc>
+          <w:tcPr>
+            <w:tcW w:w="5403" w:type="dxa"/>
+            <w:shd w:val="clear" w:color="auto" w:fill="FDE9D9"/>
+          </w:tcPr>
+          <w:p>
+            <w:pPr>
+              <w:spacing w:after="0" w:line="240" w:lineRule="auto"/>
+              <w:rPr>
+                <w:rFonts w:ascii="Calibri" w:eastAsia="Calibri" w:hAnsi="Calibri" w:cs="Arial"/>
+                <w:b/>
+                <w:bCs/>
+              </w:rPr>
+            </w:pPr>
+            <w:r>
+              <w:rPr>
+                <w:rFonts w:ascii="Calibri" w:eastAsia="Calibri" w:hAnsi="Calibri" w:cs="Arial"/>
+                <w:b/>
+                <w:bCs/>
+              </w:rPr>
+              <w:t>Student Name</w:t>
+            </w:r>
+          </w:p>
+        </w:tc>
+        <w:tc>
+          <w:tcPr>
+            <w:tcW w:w="2250" w:type="dxa"/>
+            <w:shd w:val="clear" w:color="auto" w:fill="FDE9D9"/>
+          </w:tcPr>
+          <w:p>
+            <w:pPr>
+              <w:spacing w:after="0" w:line="240" w:lineRule="auto"/>
+              <w:rPr>
+                <w:rFonts w:ascii="Calibri" w:eastAsia="Calibri" w:hAnsi="Calibri" w:cs="Arial"/>
+                <w:b/>
+                <w:bCs/>
+              </w:rPr>
+            </w:pPr>
+            <w:r>
+              <w:rPr>
+                <w:rFonts w:ascii="Calibri" w:eastAsia="Calibri" w:hAnsi="Calibri" w:cs="Arial"/>
+                <w:b/>
+                <w:bCs/>
+              </w:rPr>
+              <w:t>Signature</w:t>
+            </w:r>
+          </w:p>
+        </w:tc>
+        <w:tc>
+          <w:tcPr>
+            <w:tcW w:w="1618" w:type="dxa"/>
+            <w:shd w:val="clear" w:color="auto" w:fill="FDE9D9"/>
+          </w:tcPr>
+          <w:p>
+            <w:pPr>
+              <w:spacing w:after="0" w:line="240" w:lineRule="auto"/>
+              <w:rPr>
+                <w:rFonts w:ascii="Calibri" w:eastAsia="Calibri" w:hAnsi="Calibri" w:cs="Arial"/>
+                <w:b/>
+                <w:bCs/>
+              </w:rPr>
+            </w:pPr>
+            <w:r>
+              <w:rPr>
+                <w:rFonts w:ascii="Calibri" w:eastAsia="Calibri" w:hAnsi="Calibri" w:cs="Arial"/>
+                <w:b/>
+                <w:bCs/>
+              </w:rPr>
+              <w:t>Date</w:t>
+            </w:r>
+          </w:p>
+        </w:tc>
+      </w:tr>
+      <w:tr>
+        <w:tc>
+          <w:tcPr>
+            <w:tcW w:w="1456" w:type="dxa"/>
+          </w:tcPr>
+          <w:p>
+            <w:pPr>
+              <w:spacing w:after="0" w:line="240" w:lineRule="auto"/>
+              <w:rPr>
+                <w:rFonts w:ascii="Calibri" w:eastAsia="Calibri" w:hAnsi="Calibri" w:cs="Arial"/>
+              </w:rPr>
+            </w:pPr>
+            <w:r>
+              <w:rPr>
+                <w:rFonts w:ascii="Calibri" w:eastAsia="Calibri" w:hAnsi="Calibri" w:cs="Arial"/>
+              </w:rPr>
+              <w:t>1</w:t>
+            </w:r>
+          </w:p>
+        </w:tc>
+        <w:tc>
+          <w:tcPr>
+            <w:tcW w:w="5403" w:type="dxa"/>
+          </w:tcPr>
+          <w:p>
+            <w:pPr>
+              <w:spacing w:after="0" w:line="240" w:lineRule="auto"/>
+              <w:rPr>
+                <w:rFonts w:ascii="Calibri" w:eastAsia="Calibri" w:hAnsi="Calibri" w:cs="Arial"/>
+              </w:rPr>
+            </w:pPr>
+            <w:r>
+              <w:rPr>
+                <w:rFonts w:ascii="Calibri" w:eastAsia="Calibri" w:hAnsi="Calibri" w:cs="Arial"/>
+              </w:rPr>
+              <w:t>Essa Ahmed Abou Jabal</w:t>
+            </w:r>
+          </w:p>
+        </w:tc>
+        <w:tc>
+          <w:tcPr>
+            <w:tcW w:w="2250" w:type="dxa"/>
+          </w:tcPr>
+          <w:p>
+            <w:pPr>
+              <w:spacing w:after="0" w:line="240" w:lineRule="auto"/>
+              <w:rPr>
+                <w:rFonts w:ascii="Calibri" w:eastAsia="Calibri" w:hAnsi="Calibri" w:cs="Arial"/>
+              </w:rPr>
+            </w:pPr>
+            <w:r>
+              <w:rPr>
+                <w:rFonts w:ascii="Calibri" w:eastAsia="Calibri" w:hAnsi="Calibri" w:cs="Arial"/>
+                <w:noProof/>
+              </w:rPr>
+              <w:drawing>
+                <wp:inline distT="0" distB="0" distL="0" distR="0" wp14:anchorId="218E3277" wp14:editId="6732B720">
+                  <wp:extent cx="733425" cy="334645"/>
+                  <wp:effectExtent l="0" t="0" r="0" b="0"/>
+                  <wp:docPr id="1260795146" name="Picture 1260795146"/>
+                  <wp:cNvGraphicFramePr>
+                    <a:graphicFrameLocks xmlns:a="http://schemas.openxmlformats.org/drawingml/2006/main" noChangeAspect="1"/>
+                  </wp:cNvGraphicFramePr>
+                  <a:graphic xmlns:a="http://schemas.openxmlformats.org/drawingml/2006/main">
+                    <a:graphicData uri="http://schemas.openxmlformats.org/drawingml/2006/picture">
+                      <pic:pic xmlns:pic="http://schemas.openxmlformats.org/drawingml/2006/picture">
+                        <pic:nvPicPr>
+                          <pic:cNvPr id="1" name="Picture 1"/>
+                          <pic:cNvPicPr>
+                            <a:picLocks noChangeAspect="1" noChangeArrowheads="1"/>
+                          </pic:cNvPicPr>
+                        </pic:nvPicPr>
+                        <pic:blipFill>
+                          <a:blip r:embed="rId6"/>
+                          <a:stretch>
+                            <a:fillRect/>
+                          </a:stretch>
+                        </pic:blipFill>
+                        <pic:spPr bwMode="auto">
+                          <a:xfrm>
+                            <a:off x="0" y="0"/>
+                            <a:ext cx="733425" cy="334645"/>
+                          </a:xfrm>
+                          <a:prstGeom prst="rect">
+                            <a:avLst/>
+                          </a:prstGeom>
+                        </pic:spPr>
+                      </pic:pic>
+                    </a:graphicData>
+                  </a:graphic>
+                </wp:inline>
+              </w:drawing>
+            </w:r>
+          </w:p>
+        </w:tc>
+        <w:tc>
+          <w:tcPr>
+            <w:tcW w:w="1618" w:type="dxa"/>
+          </w:tcPr>
+          <w:p>
+            <w:pPr>
+              <w:spacing w:after="0" w:line="240" w:lineRule="auto"/>
+              <w:rPr>
+                <w:rFonts w:ascii="Calibri" w:eastAsia="Calibri" w:hAnsi="Calibri" w:cs="Arial"/>
+              </w:rPr>
+            </w:pPr>
+            <w:r>
+              <w:rPr>
+                <w:rFonts w:ascii="Calibri" w:eastAsia="Calibri" w:hAnsi="Calibri" w:cs="Arial"/>
+                <w:b/>
+              </w:rPr>
+              <w:t>12</w:t>
+            </w:r>
+            <w:r>
+              <w:rPr>
+                <w:rFonts w:ascii="Calibri" w:eastAsia="Calibri" w:hAnsi="Calibri" w:cs="Arial"/>
+                <w:b/>
+                <w:vertAlign w:val="superscript"/>
+              </w:rPr>
+              <w:t>th</w:t>
+            </w:r>
+            <w:r>
+              <w:rPr>
+                <w:rFonts w:ascii="Calibri" w:eastAsia="Calibri" w:hAnsi="Calibri" w:cs="Arial"/>
+                <w:b/>
+              </w:rPr>
+              <w:t xml:space="preserve"> February 2024</w:t>
+            </w:r>
+          </w:p>
+        </w:tc>
+      </w:tr>
+      <w:tr>
+        <w:tc>
+          <w:tcPr>
+            <w:tcW w:w="1456" w:type="dxa"/>
+          </w:tcPr>
+          <w:p>
+            <w:pPr>
+              <w:spacing w:after="0" w:line="240" w:lineRule="auto"/>
+              <w:rPr>
+                <w:rFonts w:ascii="Calibri" w:eastAsia="Calibri" w:hAnsi="Calibri" w:cs="Arial"/>
+              </w:rPr>
+            </w:pPr>
+            <w:r>
+              <w:rPr>
+                <w:rFonts w:ascii="Calibri" w:eastAsia="Calibri" w:hAnsi="Calibri" w:cs="Arial"/>
+              </w:rPr>
+              <w:t>2</w:t>
+            </w:r>
+          </w:p>
+        </w:tc>
+        <w:tc>
+          <w:tcPr>
+            <w:tcW w:w="5403" w:type="dxa"/>
+          </w:tcPr>
+          <w:p>
+            <w:pPr>
+              <w:spacing w:after="0" w:line="240" w:lineRule="auto"/>
+              <w:rPr>
+                <w:rFonts w:ascii="Calibri" w:eastAsia="Calibri" w:hAnsi="Calibri" w:cs="Arial"/>
+              </w:rPr>
+            </w:pPr>
+            <w:r>
+              <w:rPr>
+                <w:rFonts w:ascii="Calibri" w:eastAsia="Calibri" w:hAnsi="Calibri" w:cs="Arial"/>
+              </w:rPr>
+              <w:t>Youssef Sherif Aly</w:t>
+            </w:r>
+          </w:p>
+        </w:tc>
+        <w:tc>
+          <w:tcPr>
+            <w:tcW w:w="2250" w:type="dxa"/>
+          </w:tcPr>
+          <w:p>
+            <w:pPr>
+              <w:spacing w:after="0" w:line="240" w:lineRule="auto"/>
+              <w:rPr>
+                <w:rFonts w:ascii="Calibri" w:eastAsia="Calibri" w:hAnsi="Calibri" w:cs="Arial"/>
+              </w:rPr>
+            </w:pPr>
+            <w:r>
+              <w:rPr>
+                <w:rFonts w:ascii="Calibri" w:eastAsia="Calibri" w:hAnsi="Calibri" w:cs="Arial"/>
+              </w:rPr>
+              <w:t>Youssef Aly</w:t>
+            </w:r>
+          </w:p>
+        </w:tc>
+        <w:tc>
+          <w:tcPr>
+            <w:tcW w:w="1618" w:type="dxa"/>
+          </w:tcPr>
+          <w:p>
+            <w:pPr>
+              <w:spacing w:after="0" w:line="240" w:lineRule="auto"/>
+              <w:rPr>
+                <w:rFonts w:ascii="Calibri" w:eastAsia="Calibri" w:hAnsi="Calibri" w:cs="Arial"/>
+              </w:rPr>
+            </w:pPr>
+            <w:r>
+              <w:rPr>
+                <w:rFonts w:ascii="Calibri" w:eastAsia="Calibri" w:hAnsi="Calibri" w:cs="Arial"/>
+                <w:b/>
+              </w:rPr>
+              <w:t>12</w:t>
+            </w:r>
+            <w:r>
+              <w:rPr>
+                <w:rFonts w:ascii="Calibri" w:eastAsia="Calibri" w:hAnsi="Calibri" w:cs="Arial"/>
+                <w:b/>
+                <w:vertAlign w:val="superscript"/>
+              </w:rPr>
+              <w:t>th</w:t>
+            </w:r>
+            <w:r>
+              <w:rPr>
+                <w:rFonts w:ascii="Calibri" w:eastAsia="Calibri" w:hAnsi="Calibri" w:cs="Arial"/>
+                <w:b/>
+              </w:rPr>
+              <w:t xml:space="preserve"> February 2024</w:t>
+            </w:r>
+          </w:p>
+        </w:tc>
+      </w:tr>
+      <w:tr>
+        <w:tc>
+          <w:tcPr>
+            <w:tcW w:w="1456" w:type="dxa"/>
+          </w:tcPr>
+          <w:p>
+            <w:pPr>
+              <w:spacing w:after="0" w:line="240" w:lineRule="auto"/>
+              <w:rPr>
+                <w:rFonts w:ascii="Calibri" w:eastAsia="Calibri" w:hAnsi="Calibri" w:cs="Arial"/>
+              </w:rPr>
+            </w:pPr>
+            <w:r>
+              <w:rPr>
+                <w:rFonts w:ascii="Calibri" w:eastAsia="Calibri" w:hAnsi="Calibri" w:cs="Arial"/>
+              </w:rPr>
+              <w:t>3</w:t>
+            </w:r>
+          </w:p>
+        </w:tc>
+        <w:tc>
+          <w:tcPr>
+            <w:tcW w:w="5403" w:type="dxa"/>
+          </w:tcPr>
+          <w:p>
+            <w:pPr>
+              <w:spacing w:after="0" w:line="240" w:lineRule="auto"/>
+              <w:rPr>
+                <w:rFonts w:ascii="Calibri" w:eastAsia="Calibri" w:hAnsi="Calibri" w:cs="Arial"/>
+              </w:rPr>
+            </w:pPr>
+            <w:r>
+              <w:rPr>
+                <w:rFonts w:ascii="Calibri" w:eastAsia="Calibri" w:hAnsi="Calibri" w:cs="Arial"/>
+              </w:rPr>
+              <w:t xml:space="preserve">Mohamed-Dhia </w:t>
+            </w:r>
+            <w:proofErr w:type="spellStart"/>
+            <w:r>
+              <w:rPr>
+                <w:rFonts w:ascii="Calibri" w:eastAsia="Calibri" w:hAnsi="Calibri" w:cs="Arial"/>
+              </w:rPr>
+              <w:t>Abdaoui</w:t>
+            </w:r>
+            <w:proofErr w:type="spellEnd"/>
+          </w:p>
+        </w:tc>
+        <w:tc>
+          <w:tcPr>
+            <w:tcW w:w="2250" w:type="dxa"/>
+          </w:tcPr>
+          <w:p>
+            <w:pPr>
+              <w:spacing w:after="0" w:line="240" w:lineRule="auto"/>
+              <w:rPr>
+                <w:rFonts w:ascii="Calibri" w:eastAsia="Calibri" w:hAnsi="Calibri" w:cs="Arial"/>
+              </w:rPr>
+            </w:pPr>
+            <w:r>
+              <w:rPr>
+                <w:rFonts w:ascii="Calibri" w:eastAsia="Calibri" w:hAnsi="Calibri" w:cs="Arial"/>
+              </w:rPr>
+              <w:t xml:space="preserve">Mohamed-Dhia </w:t>
+            </w:r>
+            <w:proofErr w:type="spellStart"/>
+            <w:r>
+              <w:rPr>
+                <w:rFonts w:ascii="Calibri" w:eastAsia="Calibri" w:hAnsi="Calibri" w:cs="Arial"/>
+              </w:rPr>
+              <w:t>Abdaoui</w:t>
+            </w:r>
+            <w:proofErr w:type="spellEnd"/>
+          </w:p>
+        </w:tc>
+        <w:tc>
+          <w:tcPr>
+            <w:tcW w:w="1618" w:type="dxa"/>
+          </w:tcPr>
+          <w:p>
+            <w:pPr>
+              <w:spacing w:after="0" w:line="240" w:lineRule="auto"/>
+              <w:rPr>
+                <w:rFonts w:ascii="Calibri" w:eastAsia="Calibri" w:hAnsi="Calibri" w:cs="Arial"/>
+              </w:rPr>
+            </w:pPr>
+            <w:r>
+              <w:rPr>
+                <w:rFonts w:ascii="Calibri" w:eastAsia="Calibri" w:hAnsi="Calibri" w:cs="Arial"/>
+                <w:b/>
+              </w:rPr>
+              <w:t>12</w:t>
+            </w:r>
+            <w:r>
+              <w:rPr>
+                <w:rFonts w:ascii="Calibri" w:eastAsia="Calibri" w:hAnsi="Calibri" w:cs="Arial"/>
+                <w:b/>
+                <w:vertAlign w:val="superscript"/>
+              </w:rPr>
+              <w:t>th</w:t>
+            </w:r>
+            <w:r>
+              <w:rPr>
+                <w:rFonts w:ascii="Calibri" w:eastAsia="Calibri" w:hAnsi="Calibri" w:cs="Arial"/>
+                <w:b/>
+              </w:rPr>
+              <w:t xml:space="preserve"> February 2024</w:t>
+            </w:r>
+          </w:p>
+        </w:tc>
+      </w:tr>
+      <w:tr>
+        <w:tc>
+          <w:tcPr>
+            <w:tcW w:w="1456" w:type="dxa"/>
+          </w:tcPr>
+          <w:p>
+            <w:pPr>
+              <w:spacing w:after="0" w:line="240" w:lineRule="auto"/>
+              <w:rPr>
+                <w:rFonts w:ascii="Calibri" w:eastAsia="Calibri" w:hAnsi="Calibri" w:cs="Arial"/>
+              </w:rPr>
+            </w:pPr>
+            <w:r>
+              <w:rPr>
+                <w:rFonts w:ascii="Calibri" w:eastAsia="Calibri" w:hAnsi="Calibri" w:cs="Arial"/>
+              </w:rPr>
+              <w:t>4</w:t>
+            </w:r>
+          </w:p>
+        </w:tc>
+        <w:tc>
+          <w:tcPr>
+            <w:tcW w:w="5403" w:type="dxa"/>
+          </w:tcPr>
+          <w:p>
+            <w:pPr>
+              <w:spacing w:after="0" w:line="240" w:lineRule="auto"/>
+              <w:rPr>
+                <w:rFonts w:ascii="Calibri" w:eastAsia="Calibri" w:hAnsi="Calibri" w:cs="Arial"/>
+              </w:rPr>
+            </w:pPr>
+            <w:r>
+              <w:rPr>
+                <w:rFonts w:ascii="Calibri" w:eastAsia="Calibri" w:hAnsi="Calibri" w:cs="Arial"/>
+              </w:rPr>
+              <w:t>Khalifa Ebrahim Yousuf</w:t>
+            </w:r>
+          </w:p>
+        </w:tc>
+        <w:tc>
+          <w:tcPr>
+            <w:tcW w:w="2250" w:type="dxa"/>
+          </w:tcPr>
+          <w:p>
+            <w:pPr>
+              <w:spacing w:after="0" w:line="240" w:lineRule="auto"/>
+              <w:rPr>
+                <w:rFonts w:ascii="Calibri" w:eastAsia="Calibri" w:hAnsi="Calibri" w:cs="Arial"/>
+              </w:rPr>
+            </w:pPr>
+            <w:r>
+              <w:rPr>
+                <w:rFonts w:ascii="Calibri" w:eastAsia="Calibri" w:hAnsi="Calibri" w:cs="Arial"/>
+              </w:rPr>
+              <w:t>Khalifa</w:t>
+            </w:r>
+          </w:p>
+        </w:tc>
+        <w:tc>
+          <w:tcPr>
+            <w:tcW w:w="1618" w:type="dxa"/>
+          </w:tcPr>
+          <w:p>
+            <w:pPr>
+              <w:spacing w:after="0" w:line="240" w:lineRule="auto"/>
+              <w:rPr>
+                <w:rFonts w:ascii="Calibri" w:eastAsia="Calibri" w:hAnsi="Calibri" w:cs="Arial"/>
+              </w:rPr>
+            </w:pPr>
+            <w:r>
+              <w:rPr>
+                <w:rFonts w:ascii="Calibri" w:eastAsia="Calibri" w:hAnsi="Calibri" w:cs="Arial"/>
+                <w:b/>
+              </w:rPr>
+              <w:t>12</w:t>
+            </w:r>
+            <w:r>
+              <w:rPr>
+                <w:rFonts w:ascii="Calibri" w:eastAsia="Calibri" w:hAnsi="Calibri" w:cs="Arial"/>
+                <w:b/>
+                <w:vertAlign w:val="superscript"/>
+              </w:rPr>
+              <w:t>th</w:t>
+            </w:r>
+            <w:r>
+              <w:rPr>
+                <w:rFonts w:ascii="Calibri" w:eastAsia="Calibri" w:hAnsi="Calibri" w:cs="Arial"/>
+                <w:b/>
+              </w:rPr>
+              <w:t xml:space="preserve"> February 2024</w:t>
+            </w:r>
+          </w:p>
+        </w:tc>
+      </w:tr>
+      <w:tr>
+        <w:tc>
+          <w:tcPr>
+            <w:tcW w:w="6859" w:type="dxa"/>
+            <w:gridSpan w:val="2"/>
+            <w:shd w:val="clear" w:color="auto" w:fill="FDE9D9"/>
+          </w:tcPr>
+          <w:p>
+            <w:pPr>
+              <w:spacing w:after="0" w:line="240" w:lineRule="auto"/>
+              <w:rPr>
+                <w:rFonts w:ascii="Calibri" w:eastAsia="Calibri" w:hAnsi="Calibri" w:cs="Arial"/>
+                <w:b/>
+                <w:bCs/>
+              </w:rPr>
+            </w:pPr>
+            <w:r>
+              <w:rPr>
+                <w:rFonts w:ascii="Calibri" w:eastAsia="Calibri" w:hAnsi="Calibri" w:cs="Arial"/>
+                <w:b/>
+                <w:bCs/>
+              </w:rPr>
+              <w:t>Advisor Name</w:t>
+            </w:r>
+          </w:p>
+        </w:tc>
+        <w:tc>
+          <w:tcPr>
+            <w:tcW w:w="2250" w:type="dxa"/>
+            <w:shd w:val="clear" w:color="auto" w:fill="FDE9D9"/>
+          </w:tcPr>
+          <w:p>
+            <w:pPr>
+              <w:spacing w:after="0" w:line="240" w:lineRule="auto"/>
+              <w:rPr>
+                <w:rFonts w:ascii="Calibri" w:eastAsia="Calibri" w:hAnsi="Calibri" w:cs="Arial"/>
+                <w:b/>
+                <w:bCs/>
+              </w:rPr>
+            </w:pPr>
+            <w:r>
+              <w:rPr>
+                <w:rFonts w:ascii="Calibri" w:eastAsia="Calibri" w:hAnsi="Calibri" w:cs="Arial"/>
+                <w:b/>
+                <w:bCs/>
+              </w:rPr>
+              <w:t>Signature</w:t>
+            </w:r>
+          </w:p>
+        </w:tc>
+        <w:tc>
+          <w:tcPr>
+            <w:tcW w:w="1618" w:type="dxa"/>
+            <w:shd w:val="clear" w:color="auto" w:fill="FDE9D9"/>
+          </w:tcPr>
+          <w:p>
+            <w:pPr>
+              <w:spacing w:after="0" w:line="240" w:lineRule="auto"/>
+              <w:rPr>
+                <w:rFonts w:ascii="Calibri" w:eastAsia="Calibri" w:hAnsi="Calibri" w:cs="Arial"/>
+                <w:b/>
+                <w:bCs/>
+              </w:rPr>
+            </w:pPr>
+            <w:r>
+              <w:rPr>
+                <w:rFonts w:ascii="Calibri" w:eastAsia="Calibri" w:hAnsi="Calibri" w:cs="Arial"/>
+                <w:b/>
+                <w:bCs/>
+              </w:rPr>
+              <w:t>Date</w:t>
+            </w:r>
+          </w:p>
+        </w:tc>
+      </w:tr>
+      <w:tr>
+        <w:tc>
+          <w:tcPr>
+            <w:tcW w:w="6859" w:type="dxa"/>
             <w:gridSpan w:val="2"/>
           </w:tcPr>
           <w:p>

</xml_diff>